<commit_message>
Added pin connection information
</commit_message>
<xml_diff>
--- a/Designdocs/InhalercapDesign.docx
+++ b/Designdocs/InhalercapDesign.docx
@@ -323,8 +323,6 @@
       <w:r>
         <w:t xml:space="preserve">Battery Life: </w:t>
       </w:r>
-      <w:bookmarkStart w:id="0" w:name="_GoBack"/>
-      <w:bookmarkEnd w:id="0"/>
     </w:p>
     <w:p>
       <w:r>
@@ -755,16 +753,531 @@
     </w:p>
     <w:p>
       <w:pPr>
+        <w:pStyle w:val="Heading2"/>
         <w:rPr>
           <w:rFonts w:eastAsiaTheme="minorEastAsia"/>
         </w:rPr>
       </w:pPr>
+      <w:r>
+        <w:rPr>
+          <w:rFonts w:eastAsiaTheme="minorEastAsia"/>
+        </w:rPr>
+        <w:t>Programming setup:</w:t>
+      </w:r>
     </w:p>
-    <w:p/>
+    <w:p>
+      <w:pPr>
+        <w:rPr>
+          <w:rFonts w:eastAsiaTheme="minorEastAsia"/>
+        </w:rPr>
+      </w:pPr>
+      <w:r>
+        <w:rPr>
+          <w:rFonts w:eastAsiaTheme="minorEastAsia"/>
+        </w:rPr>
+        <w:t xml:space="preserve">In order to program the BLE113 chip 7 pins need to be connected to the programmer.  </w:t>
+      </w:r>
+    </w:p>
+    <w:p>
+      <w:pPr>
+        <w:rPr>
+          <w:rFonts w:eastAsiaTheme="minorEastAsia"/>
+        </w:rPr>
+      </w:pPr>
+    </w:p>
+    <w:p>
+      <w:pPr>
+        <w:rPr>
+          <w:rFonts w:eastAsiaTheme="minorEastAsia"/>
+        </w:rPr>
+      </w:pPr>
+      <w:r>
+        <w:rPr>
+          <w:rFonts w:eastAsiaTheme="minorEastAsia"/>
+        </w:rPr>
+        <w:t>BLE113 - CC Debugger</w:t>
+      </w:r>
+    </w:p>
+    <w:p>
+      <w:pPr>
+        <w:rPr>
+          <w:rFonts w:eastAsiaTheme="minorEastAsia"/>
+        </w:rPr>
+      </w:pPr>
+      <w:r>
+        <w:rPr>
+          <w:rFonts w:eastAsiaTheme="minorEastAsia"/>
+        </w:rPr>
+        <w:t>GND – GND</w:t>
+      </w:r>
+    </w:p>
+    <w:p>
+      <w:pPr>
+        <w:rPr>
+          <w:rFonts w:eastAsiaTheme="minorEastAsia"/>
+        </w:rPr>
+      </w:pPr>
+      <w:r>
+        <w:rPr>
+          <w:rFonts w:eastAsiaTheme="minorEastAsia"/>
+        </w:rPr>
+        <w:t xml:space="preserve">AVDD – Target Voltage Sense </w:t>
+      </w:r>
+    </w:p>
+    <w:p>
+      <w:pPr>
+        <w:rPr>
+          <w:rFonts w:eastAsiaTheme="minorEastAsia"/>
+        </w:rPr>
+      </w:pPr>
+      <w:r>
+        <w:rPr>
+          <w:rFonts w:eastAsiaTheme="minorEastAsia"/>
+        </w:rPr>
+        <w:t>AVDD – 3.3V</w:t>
+      </w:r>
+    </w:p>
+    <w:p>
+      <w:pPr>
+        <w:rPr>
+          <w:rFonts w:eastAsiaTheme="minorEastAsia"/>
+        </w:rPr>
+      </w:pPr>
+      <w:r>
+        <w:rPr>
+          <w:rFonts w:eastAsiaTheme="minorEastAsia"/>
+        </w:rPr>
+        <w:t>DVDD – Target Voltage Sense</w:t>
+      </w:r>
+    </w:p>
+    <w:p>
+      <w:pPr>
+        <w:rPr>
+          <w:rFonts w:eastAsiaTheme="minorEastAsia"/>
+        </w:rPr>
+      </w:pPr>
+      <w:r>
+        <w:rPr>
+          <w:rFonts w:eastAsiaTheme="minorEastAsia"/>
+        </w:rPr>
+        <w:t>DVDD – 3.3V</w:t>
+      </w:r>
+    </w:p>
+    <w:p>
+      <w:pPr>
+        <w:rPr>
+          <w:rFonts w:eastAsiaTheme="minorEastAsia"/>
+        </w:rPr>
+      </w:pPr>
+      <w:r>
+        <w:rPr>
+          <w:rFonts w:eastAsiaTheme="minorEastAsia"/>
+        </w:rPr>
+        <w:t xml:space="preserve">P2-2 – </w:t>
+      </w:r>
+      <w:r>
+        <w:rPr>
+          <w:rFonts w:eastAsiaTheme="minorEastAsia"/>
+        </w:rPr>
+        <w:t>Debug Clock</w:t>
+      </w:r>
+    </w:p>
+    <w:p>
+      <w:pPr>
+        <w:rPr>
+          <w:rFonts w:eastAsiaTheme="minorEastAsia"/>
+        </w:rPr>
+      </w:pPr>
+      <w:r>
+        <w:rPr>
+          <w:rFonts w:eastAsiaTheme="minorEastAsia"/>
+        </w:rPr>
+        <w:t xml:space="preserve">P2_1 – </w:t>
+      </w:r>
+      <w:r>
+        <w:rPr>
+          <w:rFonts w:eastAsiaTheme="minorEastAsia"/>
+        </w:rPr>
+        <w:t>Debug Data</w:t>
+      </w:r>
+    </w:p>
+    <w:p>
+      <w:pPr>
+        <w:rPr>
+          <w:rFonts w:eastAsiaTheme="minorEastAsia"/>
+        </w:rPr>
+      </w:pPr>
+      <w:r>
+        <w:rPr>
+          <w:rFonts w:eastAsiaTheme="minorEastAsia"/>
+        </w:rPr>
+        <w:t xml:space="preserve">P0_0 – </w:t>
+      </w:r>
+      <w:proofErr w:type="spellStart"/>
+      <w:r>
+        <w:rPr>
+          <w:rFonts w:eastAsiaTheme="minorEastAsia"/>
+        </w:rPr>
+        <w:t>RESETn</w:t>
+      </w:r>
+      <w:proofErr w:type="spellEnd"/>
+      <w:r>
+        <w:rPr>
+          <w:rFonts w:eastAsiaTheme="minorEastAsia"/>
+        </w:rPr>
+        <w:t xml:space="preserve"> </w:t>
+      </w:r>
+    </w:p>
+    <w:p>
+      <w:pPr>
+        <w:rPr>
+          <w:rFonts w:eastAsiaTheme="minorEastAsia"/>
+        </w:rPr>
+      </w:pPr>
+      <w:r>
+        <w:rPr>
+          <w:rFonts w:eastAsiaTheme="minorEastAsia"/>
+        </w:rPr>
+        <w:t xml:space="preserve">Reset – </w:t>
+      </w:r>
+      <w:proofErr w:type="spellStart"/>
+      <w:r>
+        <w:rPr>
+          <w:rFonts w:eastAsiaTheme="minorEastAsia"/>
+        </w:rPr>
+        <w:t>RESETn</w:t>
+      </w:r>
+      <w:bookmarkStart w:id="0" w:name="_GoBack"/>
+      <w:bookmarkEnd w:id="0"/>
+      <w:proofErr w:type="spellEnd"/>
+    </w:p>
+    <w:p>
+      <w:pPr>
+        <w:rPr>
+          <w:rFonts w:eastAsiaTheme="minorEastAsia"/>
+        </w:rPr>
+      </w:pPr>
+      <w:r>
+        <w:rPr>
+          <w:rFonts w:eastAsiaTheme="minorEastAsia"/>
+          <w:noProof/>
+        </w:rPr>
+        <mc:AlternateContent>
+          <mc:Choice Requires="wps">
+            <w:drawing>
+              <wp:anchor distT="45720" distB="45720" distL="114300" distR="114300" simplePos="0" relativeHeight="251679744" behindDoc="0" locked="0" layoutInCell="1" allowOverlap="1" wp14:anchorId="2B46D5F3" wp14:editId="59657DFC">
+                <wp:simplePos x="0" y="0"/>
+                <wp:positionH relativeFrom="column">
+                  <wp:posOffset>1002994</wp:posOffset>
+                </wp:positionH>
+                <wp:positionV relativeFrom="paragraph">
+                  <wp:posOffset>1176729</wp:posOffset>
+                </wp:positionV>
+                <wp:extent cx="676275" cy="273050"/>
+                <wp:effectExtent l="0" t="0" r="28575" b="12700"/>
+                <wp:wrapSquare wrapText="bothSides"/>
+                <wp:docPr id="3" name="Text Box 2"/>
+                <wp:cNvGraphicFramePr>
+                  <a:graphicFrameLocks xmlns:a="http://schemas.openxmlformats.org/drawingml/2006/main"/>
+                </wp:cNvGraphicFramePr>
+                <a:graphic xmlns:a="http://schemas.openxmlformats.org/drawingml/2006/main">
+                  <a:graphicData uri="http://schemas.microsoft.com/office/word/2010/wordprocessingShape">
+                    <wps:wsp>
+                      <wps:cNvSpPr txBox="1">
+                        <a:spLocks noChangeArrowheads="1"/>
+                      </wps:cNvSpPr>
+                      <wps:spPr bwMode="auto">
+                        <a:xfrm>
+                          <a:off x="0" y="0"/>
+                          <a:ext cx="676275" cy="273050"/>
+                        </a:xfrm>
+                        <a:prstGeom prst="rect">
+                          <a:avLst/>
+                        </a:prstGeom>
+                        <a:solidFill>
+                          <a:srgbClr val="FFFFFF"/>
+                        </a:solidFill>
+                        <a:ln w="9525">
+                          <a:solidFill>
+                            <a:srgbClr val="000000"/>
+                          </a:solidFill>
+                          <a:miter lim="800000"/>
+                          <a:headEnd/>
+                          <a:tailEnd/>
+                        </a:ln>
+                      </wps:spPr>
+                      <wps:txbx>
+                        <w:txbxContent>
+                          <w:p>
+                            <w:r>
+                              <w:t>BLE113</w:t>
+                            </w:r>
+                          </w:p>
+                        </w:txbxContent>
+                      </wps:txbx>
+                      <wps:bodyPr rot="0" vert="horz" wrap="square" lIns="91440" tIns="45720" rIns="91440" bIns="45720" anchor="t" anchorCtr="0">
+                        <a:noAutofit/>
+                      </wps:bodyPr>
+                    </wps:wsp>
+                  </a:graphicData>
+                </a:graphic>
+                <wp14:sizeRelH relativeFrom="margin">
+                  <wp14:pctWidth>0</wp14:pctWidth>
+                </wp14:sizeRelH>
+                <wp14:sizeRelV relativeFrom="margin">
+                  <wp14:pctHeight>0</wp14:pctHeight>
+                </wp14:sizeRelV>
+              </wp:anchor>
+            </w:drawing>
+          </mc:Choice>
+          <mc:Fallback>
+            <w:pict>
+              <v:shapetype w14:anchorId="2B46D5F3" id="_x0000_t202" coordsize="21600,21600" o:spt="202" path="m,l,21600r21600,l21600,xe">
+                <v:stroke joinstyle="miter"/>
+                <v:path gradientshapeok="t" o:connecttype="rect"/>
+              </v:shapetype>
+              <v:shape id="Text Box 2" o:spid="_x0000_s1026" type="#_x0000_t202" style="position:absolute;margin-left:79pt;margin-top:92.65pt;width:53.25pt;height:21.5pt;z-index:251679744;visibility:visible;mso-wrap-style:square;mso-width-percent:0;mso-height-percent:0;mso-wrap-distance-left:9pt;mso-wrap-distance-top:3.6pt;mso-wrap-distance-right:9pt;mso-wrap-distance-bottom:3.6pt;mso-position-horizontal:absolute;mso-position-horizontal-relative:text;mso-position-vertical:absolute;mso-position-vertical-relative:text;mso-width-percent:0;mso-height-percent:0;mso-width-relative:margin;mso-height-relative:margin;v-text-anchor:top" o:gfxdata="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">
+                <v:textbox>
+                  <w:txbxContent>
+                    <w:p>
+                      <w:r>
+                        <w:t>BLE113</w:t>
+                      </w:r>
+                    </w:p>
+                  </w:txbxContent>
+                </v:textbox>
+                <w10:wrap type="square"/>
+              </v:shape>
+            </w:pict>
+          </mc:Fallback>
+        </mc:AlternateContent>
+      </w:r>
+      <w:r>
+        <w:rPr>
+          <w:rFonts w:eastAsiaTheme="minorEastAsia"/>
+          <w:noProof/>
+        </w:rPr>
+        <mc:AlternateContent>
+          <mc:Choice Requires="wps">
+            <w:drawing>
+              <wp:anchor distT="45720" distB="45720" distL="114300" distR="114300" simplePos="0" relativeHeight="251661312" behindDoc="0" locked="0" layoutInCell="1" allowOverlap="1" wp14:anchorId="53557E80" wp14:editId="1FC5DB93">
+                <wp:simplePos x="0" y="0"/>
+                <wp:positionH relativeFrom="column">
+                  <wp:posOffset>4209373</wp:posOffset>
+                </wp:positionH>
+                <wp:positionV relativeFrom="paragraph">
+                  <wp:posOffset>475953</wp:posOffset>
+                </wp:positionV>
+                <wp:extent cx="1009015" cy="260985"/>
+                <wp:effectExtent l="0" t="0" r="19685" b="24765"/>
+                <wp:wrapSquare wrapText="bothSides"/>
+                <wp:docPr id="217" name="Text Box 2"/>
+                <wp:cNvGraphicFramePr>
+                  <a:graphicFrameLocks xmlns:a="http://schemas.openxmlformats.org/drawingml/2006/main"/>
+                </wp:cNvGraphicFramePr>
+                <a:graphic xmlns:a="http://schemas.openxmlformats.org/drawingml/2006/main">
+                  <a:graphicData uri="http://schemas.microsoft.com/office/word/2010/wordprocessingShape">
+                    <wps:wsp>
+                      <wps:cNvSpPr txBox="1">
+                        <a:spLocks noChangeArrowheads="1"/>
+                      </wps:cNvSpPr>
+                      <wps:spPr bwMode="auto">
+                        <a:xfrm>
+                          <a:off x="0" y="0"/>
+                          <a:ext cx="1009015" cy="260985"/>
+                        </a:xfrm>
+                        <a:prstGeom prst="rect">
+                          <a:avLst/>
+                        </a:prstGeom>
+                        <a:solidFill>
+                          <a:srgbClr val="FFFFFF"/>
+                        </a:solidFill>
+                        <a:ln w="9525">
+                          <a:solidFill>
+                            <a:srgbClr val="000000"/>
+                          </a:solidFill>
+                          <a:miter lim="800000"/>
+                          <a:headEnd/>
+                          <a:tailEnd/>
+                        </a:ln>
+                      </wps:spPr>
+                      <wps:txbx>
+                        <w:txbxContent>
+                          <w:p>
+                            <w:r>
+                              <w:t>CC Debugger</w:t>
+                            </w:r>
+                          </w:p>
+                        </w:txbxContent>
+                      </wps:txbx>
+                      <wps:bodyPr rot="0" vert="horz" wrap="square" lIns="91440" tIns="45720" rIns="91440" bIns="45720" anchor="t" anchorCtr="0">
+                        <a:noAutofit/>
+                      </wps:bodyPr>
+                    </wps:wsp>
+                  </a:graphicData>
+                </a:graphic>
+                <wp14:sizeRelH relativeFrom="margin">
+                  <wp14:pctWidth>0</wp14:pctWidth>
+                </wp14:sizeRelH>
+                <wp14:sizeRelV relativeFrom="margin">
+                  <wp14:pctHeight>0</wp14:pctHeight>
+                </wp14:sizeRelV>
+              </wp:anchor>
+            </w:drawing>
+          </mc:Choice>
+          <mc:Fallback>
+            <w:pict>
+              <v:shape w14:anchorId="53557E80" id="_x0000_s1027" type="#_x0000_t202" style="position:absolute;margin-left:331.45pt;margin-top:37.5pt;width:79.45pt;height:20.55pt;z-index:251661312;visibility:visible;mso-wrap-style:square;mso-width-percent:0;mso-height-percent:0;mso-wrap-distance-left:9pt;mso-wrap-distance-top:3.6pt;mso-wrap-distance-right:9pt;mso-wrap-distance-bottom:3.6pt;mso-position-horizontal:absolute;mso-position-horizontal-relative:text;mso-position-vertical:absolute;mso-position-vertical-relative:text;mso-width-percent:0;mso-height-percent:0;mso-width-relative:margin;mso-height-relative:margin;v-text-anchor:top" o:gfxdata="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">
+                <v:textbox>
+                  <w:txbxContent>
+                    <w:p>
+                      <w:r>
+                        <w:t>CC Debugger</w:t>
+                      </w:r>
+                    </w:p>
+                  </w:txbxContent>
+                </v:textbox>
+                <w10:wrap type="square"/>
+              </v:shape>
+            </w:pict>
+          </mc:Fallback>
+        </mc:AlternateContent>
+      </w:r>
+      <w:r>
+        <w:rPr>
+          <w:noProof/>
+        </w:rPr>
+        <w:drawing>
+          <wp:anchor distT="0" distB="0" distL="114300" distR="114300" simplePos="0" relativeHeight="251660288" behindDoc="1" locked="0" layoutInCell="1" allowOverlap="1" wp14:anchorId="3111075D" wp14:editId="2C535D20">
+            <wp:simplePos x="0" y="0"/>
+            <wp:positionH relativeFrom="column">
+              <wp:posOffset>3235515</wp:posOffset>
+            </wp:positionH>
+            <wp:positionV relativeFrom="paragraph">
+              <wp:posOffset>808677</wp:posOffset>
+            </wp:positionV>
+            <wp:extent cx="3028950" cy="1790700"/>
+            <wp:effectExtent l="0" t="0" r="0" b="0"/>
+            <wp:wrapTight wrapText="bothSides">
+              <wp:wrapPolygon edited="0">
+                <wp:start x="0" y="0"/>
+                <wp:lineTo x="0" y="21370"/>
+                <wp:lineTo x="21464" y="21370"/>
+                <wp:lineTo x="21464" y="0"/>
+                <wp:lineTo x="0" y="0"/>
+              </wp:wrapPolygon>
+            </wp:wrapTight>
+            <wp:docPr id="1" name="Picture 1"/>
+            <wp:cNvGraphicFramePr>
+              <a:graphicFrameLocks xmlns:a="http://schemas.openxmlformats.org/drawingml/2006/main" noChangeAspect="1"/>
+            </wp:cNvGraphicFramePr>
+            <a:graphic xmlns:a="http://schemas.openxmlformats.org/drawingml/2006/main">
+              <a:graphicData uri="http://schemas.openxmlformats.org/drawingml/2006/picture">
+                <pic:pic xmlns:pic="http://schemas.openxmlformats.org/drawingml/2006/picture">
+                  <pic:nvPicPr>
+                    <pic:cNvPr id="1" name=""/>
+                    <pic:cNvPicPr/>
+                  </pic:nvPicPr>
+                  <pic:blipFill>
+                    <a:blip r:embed="rId9">
+                      <a:extLst>
+                        <a:ext uri="{28A0092B-C50C-407E-A947-70E740481C1C}">
+                          <a14:useLocalDpi xmlns:a14="http://schemas.microsoft.com/office/drawing/2010/main" val="0"/>
+                        </a:ext>
+                      </a:extLst>
+                    </a:blip>
+                    <a:stretch>
+                      <a:fillRect/>
+                    </a:stretch>
+                  </pic:blipFill>
+                  <pic:spPr>
+                    <a:xfrm>
+                      <a:off x="0" y="0"/>
+                      <a:ext cx="3028950" cy="1790700"/>
+                    </a:xfrm>
+                    <a:prstGeom prst="rect">
+                      <a:avLst/>
+                    </a:prstGeom>
+                  </pic:spPr>
+                </pic:pic>
+              </a:graphicData>
+            </a:graphic>
+          </wp:anchor>
+        </w:drawing>
+      </w:r>
+      <w:r>
+        <w:rPr>
+          <w:noProof/>
+        </w:rPr>
+        <w:drawing>
+          <wp:anchor distT="0" distB="0" distL="114300" distR="114300" simplePos="0" relativeHeight="251672576" behindDoc="1" locked="0" layoutInCell="1" allowOverlap="1" wp14:anchorId="4EA42E7B" wp14:editId="52BBD37E">
+            <wp:simplePos x="0" y="0"/>
+            <wp:positionH relativeFrom="column">
+              <wp:posOffset>5715</wp:posOffset>
+            </wp:positionH>
+            <wp:positionV relativeFrom="paragraph">
+              <wp:posOffset>120015</wp:posOffset>
+            </wp:positionV>
+            <wp:extent cx="2635885" cy="2997835"/>
+            <wp:effectExtent l="0" t="0" r="0" b="0"/>
+            <wp:wrapTight wrapText="bothSides">
+              <wp:wrapPolygon edited="0">
+                <wp:start x="0" y="0"/>
+                <wp:lineTo x="0" y="21412"/>
+                <wp:lineTo x="21387" y="21412"/>
+                <wp:lineTo x="21387" y="0"/>
+                <wp:lineTo x="0" y="0"/>
+              </wp:wrapPolygon>
+            </wp:wrapTight>
+            <wp:docPr id="2" name="Picture 2"/>
+            <wp:cNvGraphicFramePr>
+              <a:graphicFrameLocks xmlns:a="http://schemas.openxmlformats.org/drawingml/2006/main" noChangeAspect="1"/>
+            </wp:cNvGraphicFramePr>
+            <a:graphic xmlns:a="http://schemas.openxmlformats.org/drawingml/2006/main">
+              <a:graphicData uri="http://schemas.openxmlformats.org/drawingml/2006/picture">
+                <pic:pic xmlns:pic="http://schemas.openxmlformats.org/drawingml/2006/picture">
+                  <pic:nvPicPr>
+                    <pic:cNvPr id="1" name=""/>
+                    <pic:cNvPicPr/>
+                  </pic:nvPicPr>
+                  <pic:blipFill>
+                    <a:blip r:embed="rId10">
+                      <a:extLst>
+                        <a:ext uri="{28A0092B-C50C-407E-A947-70E740481C1C}">
+                          <a14:useLocalDpi xmlns:a14="http://schemas.microsoft.com/office/drawing/2010/main" val="0"/>
+                        </a:ext>
+                      </a:extLst>
+                    </a:blip>
+                    <a:stretch>
+                      <a:fillRect/>
+                    </a:stretch>
+                  </pic:blipFill>
+                  <pic:spPr>
+                    <a:xfrm>
+                      <a:off x="0" y="0"/>
+                      <a:ext cx="2635885" cy="2997835"/>
+                    </a:xfrm>
+                    <a:prstGeom prst="rect">
+                      <a:avLst/>
+                    </a:prstGeom>
+                  </pic:spPr>
+                </pic:pic>
+              </a:graphicData>
+            </a:graphic>
+            <wp14:sizeRelH relativeFrom="margin">
+              <wp14:pctWidth>0</wp14:pctWidth>
+            </wp14:sizeRelH>
+            <wp14:sizeRelV relativeFrom="margin">
+              <wp14:pctHeight>0</wp14:pctHeight>
+            </wp14:sizeRelV>
+          </wp:anchor>
+        </w:drawing>
+      </w:r>
+    </w:p>
     <w:sectPr>
-      <w:headerReference w:type="default" r:id="rId9"/>
-      <w:footerReference w:type="default" r:id="rId10"/>
-      <w:headerReference w:type="first" r:id="rId11"/>
+      <w:headerReference w:type="default" r:id="rId11"/>
+      <w:footerReference w:type="default" r:id="rId12"/>
+      <w:headerReference w:type="first" r:id="rId13"/>
       <w:pgSz w:w="12240" w:h="15840"/>
       <w:pgMar w:top="720" w:right="720" w:bottom="806" w:left="720" w:header="720" w:footer="720" w:gutter="0"/>
       <w:pgNumType w:start="1"/>
@@ -10490,7 +11003,7 @@
 </file>
 
 <file path=customXml/itemProps1.xml><?xml version="1.0" encoding="utf-8"?>
-<ds:datastoreItem xmlns:ds="http://schemas.openxmlformats.org/officeDocument/2006/customXml" ds:itemID="{7AEC6874-30D1-4C34-BCDC-D39BD9908D7D}">
+<ds:datastoreItem xmlns:ds="http://schemas.openxmlformats.org/officeDocument/2006/customXml" ds:itemID="{1FB97DD7-8C2C-40D1-A77F-6CA6FC49BA53}">
   <ds:schemaRefs>
     <ds:schemaRef ds:uri="http://schemas.openxmlformats.org/officeDocument/2006/bibliography"/>
   </ds:schemaRefs>

</xml_diff>

<commit_message>
Added prototype wiring and functionality
</commit_message>
<xml_diff>
--- a/Designdocs/InhalercapDesign.docx
+++ b/Designdocs/InhalercapDesign.docx
@@ -947,8 +947,6 @@
         </w:rPr>
         <w:t>RESETn</w:t>
       </w:r>
-      <w:bookmarkStart w:id="0" w:name="_GoBack"/>
-      <w:bookmarkEnd w:id="0"/>
       <w:proofErr w:type="spellEnd"/>
     </w:p>
     <w:p>
@@ -957,6 +955,143 @@
           <w:rFonts w:eastAsiaTheme="minorEastAsia"/>
         </w:rPr>
       </w:pPr>
+      <w:r>
+        <w:rPr>
+          <w:noProof/>
+        </w:rPr>
+        <w:drawing>
+          <wp:anchor distT="0" distB="0" distL="114300" distR="114300" simplePos="0" relativeHeight="251738112" behindDoc="1" locked="0" layoutInCell="1" allowOverlap="1" wp14:anchorId="4EA42E7B" wp14:editId="22513417">
+            <wp:simplePos x="0" y="0"/>
+            <wp:positionH relativeFrom="column">
+              <wp:posOffset>-3810</wp:posOffset>
+            </wp:positionH>
+            <wp:positionV relativeFrom="paragraph">
+              <wp:posOffset>89535</wp:posOffset>
+            </wp:positionV>
+            <wp:extent cx="2635885" cy="2997835"/>
+            <wp:effectExtent l="0" t="0" r="0" b="0"/>
+            <wp:wrapTight wrapText="bothSides">
+              <wp:wrapPolygon edited="0">
+                <wp:start x="0" y="0"/>
+                <wp:lineTo x="0" y="21412"/>
+                <wp:lineTo x="21387" y="21412"/>
+                <wp:lineTo x="21387" y="0"/>
+                <wp:lineTo x="0" y="0"/>
+              </wp:wrapPolygon>
+            </wp:wrapTight>
+            <wp:docPr id="2" name="Picture 2"/>
+            <wp:cNvGraphicFramePr>
+              <a:graphicFrameLocks xmlns:a="http://schemas.openxmlformats.org/drawingml/2006/main" noChangeAspect="1"/>
+            </wp:cNvGraphicFramePr>
+            <a:graphic xmlns:a="http://schemas.openxmlformats.org/drawingml/2006/main">
+              <a:graphicData uri="http://schemas.openxmlformats.org/drawingml/2006/picture">
+                <pic:pic xmlns:pic="http://schemas.openxmlformats.org/drawingml/2006/picture">
+                  <pic:nvPicPr>
+                    <pic:cNvPr id="1" name=""/>
+                    <pic:cNvPicPr/>
+                  </pic:nvPicPr>
+                  <pic:blipFill>
+                    <a:blip r:embed="rId9">
+                      <a:extLst>
+                        <a:ext uri="{28A0092B-C50C-407E-A947-70E740481C1C}">
+                          <a14:useLocalDpi xmlns:a14="http://schemas.microsoft.com/office/drawing/2010/main" val="0"/>
+                        </a:ext>
+                      </a:extLst>
+                    </a:blip>
+                    <a:stretch>
+                      <a:fillRect/>
+                    </a:stretch>
+                  </pic:blipFill>
+                  <pic:spPr>
+                    <a:xfrm>
+                      <a:off x="0" y="0"/>
+                      <a:ext cx="2635885" cy="2997835"/>
+                    </a:xfrm>
+                    <a:prstGeom prst="rect">
+                      <a:avLst/>
+                    </a:prstGeom>
+                  </pic:spPr>
+                </pic:pic>
+              </a:graphicData>
+            </a:graphic>
+            <wp14:sizeRelH relativeFrom="margin">
+              <wp14:pctWidth>0</wp14:pctWidth>
+            </wp14:sizeRelH>
+            <wp14:sizeRelV relativeFrom="margin">
+              <wp14:pctHeight>0</wp14:pctHeight>
+            </wp14:sizeRelV>
+          </wp:anchor>
+        </w:drawing>
+      </w:r>
+    </w:p>
+    <w:p>
+      <w:pPr>
+        <w:rPr>
+          <w:rFonts w:eastAsiaTheme="minorEastAsia"/>
+        </w:rPr>
+      </w:pPr>
+      <w:r>
+        <w:rPr>
+          <w:noProof/>
+        </w:rPr>
+        <w:drawing>
+          <wp:anchor distT="0" distB="0" distL="114300" distR="114300" simplePos="0" relativeHeight="251578368" behindDoc="1" locked="0" layoutInCell="1" allowOverlap="1" wp14:anchorId="3111075D" wp14:editId="22C34094">
+            <wp:simplePos x="0" y="0"/>
+            <wp:positionH relativeFrom="column">
+              <wp:posOffset>505460</wp:posOffset>
+            </wp:positionH>
+            <wp:positionV relativeFrom="paragraph">
+              <wp:posOffset>631825</wp:posOffset>
+            </wp:positionV>
+            <wp:extent cx="3028950" cy="1790700"/>
+            <wp:effectExtent l="0" t="0" r="0" b="0"/>
+            <wp:wrapTight wrapText="bothSides">
+              <wp:wrapPolygon edited="0">
+                <wp:start x="0" y="0"/>
+                <wp:lineTo x="0" y="21370"/>
+                <wp:lineTo x="21464" y="21370"/>
+                <wp:lineTo x="21464" y="0"/>
+                <wp:lineTo x="0" y="0"/>
+              </wp:wrapPolygon>
+            </wp:wrapTight>
+            <wp:docPr id="1" name="Picture 1"/>
+            <wp:cNvGraphicFramePr>
+              <a:graphicFrameLocks xmlns:a="http://schemas.openxmlformats.org/drawingml/2006/main" noChangeAspect="1"/>
+            </wp:cNvGraphicFramePr>
+            <a:graphic xmlns:a="http://schemas.openxmlformats.org/drawingml/2006/main">
+              <a:graphicData uri="http://schemas.openxmlformats.org/drawingml/2006/picture">
+                <pic:pic xmlns:pic="http://schemas.openxmlformats.org/drawingml/2006/picture">
+                  <pic:nvPicPr>
+                    <pic:cNvPr id="1" name=""/>
+                    <pic:cNvPicPr/>
+                  </pic:nvPicPr>
+                  <pic:blipFill>
+                    <a:blip r:embed="rId10">
+                      <a:extLst>
+                        <a:ext uri="{28A0092B-C50C-407E-A947-70E740481C1C}">
+                          <a14:useLocalDpi xmlns:a14="http://schemas.microsoft.com/office/drawing/2010/main" val="0"/>
+                        </a:ext>
+                      </a:extLst>
+                    </a:blip>
+                    <a:stretch>
+                      <a:fillRect/>
+                    </a:stretch>
+                  </pic:blipFill>
+                  <pic:spPr>
+                    <a:xfrm>
+                      <a:off x="0" y="0"/>
+                      <a:ext cx="3028950" cy="1790700"/>
+                    </a:xfrm>
+                    <a:prstGeom prst="rect">
+                      <a:avLst/>
+                    </a:prstGeom>
+                  </pic:spPr>
+                </pic:pic>
+              </a:graphicData>
+            </a:graphic>
+          </wp:anchor>
+        </w:drawing>
+      </w:r>
       <w:r>
         <w:rPr>
           <w:rFonts w:eastAsiaTheme="minorEastAsia"/>
@@ -965,13 +1100,108 @@
         <mc:AlternateContent>
           <mc:Choice Requires="wps">
             <w:drawing>
-              <wp:anchor distT="45720" distB="45720" distL="114300" distR="114300" simplePos="0" relativeHeight="251679744" behindDoc="0" locked="0" layoutInCell="1" allowOverlap="1" wp14:anchorId="2B46D5F3" wp14:editId="59657DFC">
+              <wp:anchor distT="45720" distB="45720" distL="114300" distR="114300" simplePos="0" relativeHeight="251663360" behindDoc="0" locked="0" layoutInCell="1" allowOverlap="1" wp14:anchorId="53557E80" wp14:editId="6FB58BDB">
                 <wp:simplePos x="0" y="0"/>
                 <wp:positionH relativeFrom="column">
-                  <wp:posOffset>1002994</wp:posOffset>
+                  <wp:posOffset>1478915</wp:posOffset>
                 </wp:positionH>
                 <wp:positionV relativeFrom="paragraph">
-                  <wp:posOffset>1176729</wp:posOffset>
+                  <wp:posOffset>299085</wp:posOffset>
+                </wp:positionV>
+                <wp:extent cx="1009015" cy="260985"/>
+                <wp:effectExtent l="0" t="0" r="19685" b="24765"/>
+                <wp:wrapSquare wrapText="bothSides"/>
+                <wp:docPr id="217" name="Text Box 2"/>
+                <wp:cNvGraphicFramePr>
+                  <a:graphicFrameLocks xmlns:a="http://schemas.openxmlformats.org/drawingml/2006/main"/>
+                </wp:cNvGraphicFramePr>
+                <a:graphic xmlns:a="http://schemas.openxmlformats.org/drawingml/2006/main">
+                  <a:graphicData uri="http://schemas.microsoft.com/office/word/2010/wordprocessingShape">
+                    <wps:wsp>
+                      <wps:cNvSpPr txBox="1">
+                        <a:spLocks noChangeArrowheads="1"/>
+                      </wps:cNvSpPr>
+                      <wps:spPr bwMode="auto">
+                        <a:xfrm>
+                          <a:off x="0" y="0"/>
+                          <a:ext cx="1009015" cy="260985"/>
+                        </a:xfrm>
+                        <a:prstGeom prst="rect">
+                          <a:avLst/>
+                        </a:prstGeom>
+                        <a:solidFill>
+                          <a:srgbClr val="FFFFFF"/>
+                        </a:solidFill>
+                        <a:ln w="9525">
+                          <a:solidFill>
+                            <a:srgbClr val="000000"/>
+                          </a:solidFill>
+                          <a:miter lim="800000"/>
+                          <a:headEnd/>
+                          <a:tailEnd/>
+                        </a:ln>
+                      </wps:spPr>
+                      <wps:txbx>
+                        <w:txbxContent>
+                          <w:p>
+                            <w:r>
+                              <w:t>CC Debugger</w:t>
+                            </w:r>
+                          </w:p>
+                        </w:txbxContent>
+                      </wps:txbx>
+                      <wps:bodyPr rot="0" vert="horz" wrap="square" lIns="91440" tIns="45720" rIns="91440" bIns="45720" anchor="t" anchorCtr="0">
+                        <a:noAutofit/>
+                      </wps:bodyPr>
+                    </wps:wsp>
+                  </a:graphicData>
+                </a:graphic>
+                <wp14:sizeRelH relativeFrom="margin">
+                  <wp14:pctWidth>0</wp14:pctWidth>
+                </wp14:sizeRelH>
+                <wp14:sizeRelV relativeFrom="margin">
+                  <wp14:pctHeight>0</wp14:pctHeight>
+                </wp14:sizeRelV>
+              </wp:anchor>
+            </w:drawing>
+          </mc:Choice>
+          <mc:Fallback>
+            <w:pict>
+              <v:shapetype w14:anchorId="53557E80" id="_x0000_t202" coordsize="21600,21600" o:spt="202" path="m,l,21600r21600,l21600,xe">
+                <v:stroke joinstyle="miter"/>
+                <v:path gradientshapeok="t" o:connecttype="rect"/>
+              </v:shapetype>
+              <v:shape id="Text Box 2" o:spid="_x0000_s1026" type="#_x0000_t202" style="position:absolute;margin-left:116.45pt;margin-top:23.55pt;width:79.45pt;height:20.55pt;z-index:251663360;visibility:visible;mso-wrap-style:square;mso-width-percent:0;mso-height-percent:0;mso-wrap-distance-left:9pt;mso-wrap-distance-top:3.6pt;mso-wrap-distance-right:9pt;mso-wrap-distance-bottom:3.6pt;mso-position-horizontal:absolute;mso-position-horizontal-relative:text;mso-position-vertical:absolute;mso-position-vertical-relative:text;mso-width-percent:0;mso-height-percent:0;mso-width-relative:margin;mso-height-relative:margin;v-text-anchor:top" o:gfxdata="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">
+                <v:textbox>
+                  <w:txbxContent>
+                    <w:p>
+                      <w:r>
+                        <w:t>CC Debugger</w:t>
+                      </w:r>
+                    </w:p>
+                  </w:txbxContent>
+                </v:textbox>
+                <w10:wrap type="square"/>
+              </v:shape>
+            </w:pict>
+          </mc:Fallback>
+        </mc:AlternateContent>
+      </w:r>
+      <w:r>
+        <w:rPr>
+          <w:rFonts w:eastAsiaTheme="minorEastAsia"/>
+          <w:noProof/>
+        </w:rPr>
+        <mc:AlternateContent>
+          <mc:Choice Requires="wps">
+            <w:drawing>
+              <wp:anchor distT="45720" distB="45720" distL="114300" distR="114300" simplePos="0" relativeHeight="251816960" behindDoc="0" locked="0" layoutInCell="1" allowOverlap="1" wp14:anchorId="2B46D5F3" wp14:editId="09FDFBE7">
+                <wp:simplePos x="0" y="0"/>
+                <wp:positionH relativeFrom="column">
+                  <wp:posOffset>-1727200</wp:posOffset>
+                </wp:positionH>
+                <wp:positionV relativeFrom="paragraph">
+                  <wp:posOffset>1000125</wp:posOffset>
                 </wp:positionV>
                 <wp:extent cx="676275" cy="273050"/>
                 <wp:effectExtent l="0" t="0" r="28575" b="12700"/>
@@ -1032,11 +1262,7 @@
           </mc:Choice>
           <mc:Fallback>
             <w:pict>
-              <v:shapetype w14:anchorId="2B46D5F3" id="_x0000_t202" coordsize="21600,21600" o:spt="202" path="m,l,21600r21600,l21600,xe">
-                <v:stroke joinstyle="miter"/>
-                <v:path gradientshapeok="t" o:connecttype="rect"/>
-              </v:shapetype>
-              <v:shape id="Text Box 2" o:spid="_x0000_s1026" type="#_x0000_t202" style="position:absolute;margin-left:79pt;margin-top:92.65pt;width:53.25pt;height:21.5pt;z-index:251679744;visibility:visible;mso-wrap-style:square;mso-width-percent:0;mso-height-percent:0;mso-wrap-distance-left:9pt;mso-wrap-distance-top:3.6pt;mso-wrap-distance-right:9pt;mso-wrap-distance-bottom:3.6pt;mso-position-horizontal:absolute;mso-position-horizontal-relative:text;mso-position-vertical:absolute;mso-position-vertical-relative:text;mso-width-percent:0;mso-height-percent:0;mso-width-relative:margin;mso-height-relative:margin;v-text-anchor:top" o:gfxdata="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">
+              <v:shape w14:anchorId="2B46D5F3" id="_x0000_s1027" type="#_x0000_t202" style="position:absolute;margin-left:-136pt;margin-top:78.75pt;width:53.25pt;height:21.5pt;z-index:251816960;visibility:visible;mso-wrap-style:square;mso-width-percent:0;mso-height-percent:0;mso-wrap-distance-left:9pt;mso-wrap-distance-top:3.6pt;mso-wrap-distance-right:9pt;mso-wrap-distance-bottom:3.6pt;mso-position-horizontal:absolute;mso-position-horizontal-relative:text;mso-position-vertical:absolute;mso-position-vertical-relative:text;mso-width-percent:0;mso-height-percent:0;mso-width-relative:margin;mso-height-relative:margin;v-text-anchor:top" o:gfxdata="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">
                 <v:textbox>
                   <w:txbxContent>
                     <w:p>
@@ -1055,224 +1281,629 @@
       <w:r>
         <w:rPr>
           <w:rFonts w:eastAsiaTheme="minorEastAsia"/>
-          <w:noProof/>
         </w:rPr>
-        <mc:AlternateContent>
-          <mc:Choice Requires="wps">
-            <w:drawing>
-              <wp:anchor distT="45720" distB="45720" distL="114300" distR="114300" simplePos="0" relativeHeight="251661312" behindDoc="0" locked="0" layoutInCell="1" allowOverlap="1" wp14:anchorId="53557E80" wp14:editId="1FC5DB93">
-                <wp:simplePos x="0" y="0"/>
-                <wp:positionH relativeFrom="column">
-                  <wp:posOffset>4209373</wp:posOffset>
-                </wp:positionH>
-                <wp:positionV relativeFrom="paragraph">
-                  <wp:posOffset>475953</wp:posOffset>
-                </wp:positionV>
-                <wp:extent cx="1009015" cy="260985"/>
-                <wp:effectExtent l="0" t="0" r="19685" b="24765"/>
-                <wp:wrapSquare wrapText="bothSides"/>
-                <wp:docPr id="217" name="Text Box 2"/>
-                <wp:cNvGraphicFramePr>
-                  <a:graphicFrameLocks xmlns:a="http://schemas.openxmlformats.org/drawingml/2006/main"/>
-                </wp:cNvGraphicFramePr>
-                <a:graphic xmlns:a="http://schemas.openxmlformats.org/drawingml/2006/main">
-                  <a:graphicData uri="http://schemas.microsoft.com/office/word/2010/wordprocessingShape">
-                    <wps:wsp>
-                      <wps:cNvSpPr txBox="1">
-                        <a:spLocks noChangeArrowheads="1"/>
-                      </wps:cNvSpPr>
-                      <wps:spPr bwMode="auto">
-                        <a:xfrm>
-                          <a:off x="0" y="0"/>
-                          <a:ext cx="1009015" cy="260985"/>
-                        </a:xfrm>
-                        <a:prstGeom prst="rect">
-                          <a:avLst/>
-                        </a:prstGeom>
-                        <a:solidFill>
-                          <a:srgbClr val="FFFFFF"/>
-                        </a:solidFill>
-                        <a:ln w="9525">
-                          <a:solidFill>
-                            <a:srgbClr val="000000"/>
-                          </a:solidFill>
-                          <a:miter lim="800000"/>
-                          <a:headEnd/>
-                          <a:tailEnd/>
-                        </a:ln>
-                      </wps:spPr>
-                      <wps:txbx>
-                        <w:txbxContent>
-                          <w:p>
-                            <w:r>
-                              <w:t>CC Debugger</w:t>
-                            </w:r>
-                          </w:p>
-                        </w:txbxContent>
-                      </wps:txbx>
-                      <wps:bodyPr rot="0" vert="horz" wrap="square" lIns="91440" tIns="45720" rIns="91440" bIns="45720" anchor="t" anchorCtr="0">
-                        <a:noAutofit/>
-                      </wps:bodyPr>
-                    </wps:wsp>
-                  </a:graphicData>
-                </a:graphic>
-                <wp14:sizeRelH relativeFrom="margin">
-                  <wp14:pctWidth>0</wp14:pctWidth>
-                </wp14:sizeRelH>
-                <wp14:sizeRelV relativeFrom="margin">
-                  <wp14:pctHeight>0</wp14:pctHeight>
-                </wp14:sizeRelV>
-              </wp:anchor>
-            </w:drawing>
-          </mc:Choice>
-          <mc:Fallback>
-            <w:pict>
-              <v:shape w14:anchorId="53557E80" id="_x0000_s1027" type="#_x0000_t202" style="position:absolute;margin-left:331.45pt;margin-top:37.5pt;width:79.45pt;height:20.55pt;z-index:251661312;visibility:visible;mso-wrap-style:square;mso-width-percent:0;mso-height-percent:0;mso-wrap-distance-left:9pt;mso-wrap-distance-top:3.6pt;mso-wrap-distance-right:9pt;mso-wrap-distance-bottom:3.6pt;mso-position-horizontal:absolute;mso-position-horizontal-relative:text;mso-position-vertical:absolute;mso-position-vertical-relative:text;mso-width-percent:0;mso-height-percent:0;mso-width-relative:margin;mso-height-relative:margin;v-text-anchor:top" o:gfxdata="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">
-                <v:textbox>
-                  <w:txbxContent>
-                    <w:p>
-                      <w:r>
-                        <w:t>CC Debugger</w:t>
-                      </w:r>
-                    </w:p>
-                  </w:txbxContent>
-                </v:textbox>
-                <w10:wrap type="square"/>
-              </v:shape>
-            </w:pict>
-          </mc:Fallback>
-        </mc:AlternateContent>
+        <w:br w:type="page"/>
+      </w:r>
+    </w:p>
+    <w:p>
+      <w:pPr>
+        <w:pStyle w:val="Heading1"/>
+      </w:pPr>
+      <w:r>
+        <w:lastRenderedPageBreak/>
+        <w:t>Prototype sent to Sada</w:t>
+      </w:r>
+    </w:p>
+    <w:p>
+      <w:pPr>
+        <w:pStyle w:val="Heading2"/>
+      </w:pPr>
+      <w:r>
+        <w:t>Wiring</w:t>
+      </w:r>
+    </w:p>
+    <w:p>
+      <w:r>
+        <w:t>There should be one black wire and one red wire attached to the breadboard.  These are the wires that are supposed to be attached to a power supp</w:t>
       </w:r>
       <w:r>
-        <w:rPr>
-          <w:noProof/>
-        </w:rPr>
-        <w:drawing>
-          <wp:anchor distT="0" distB="0" distL="114300" distR="114300" simplePos="0" relativeHeight="251660288" behindDoc="1" locked="0" layoutInCell="1" allowOverlap="1" wp14:anchorId="3111075D" wp14:editId="2C535D20">
-            <wp:simplePos x="0" y="0"/>
-            <wp:positionH relativeFrom="column">
-              <wp:posOffset>3235515</wp:posOffset>
-            </wp:positionH>
-            <wp:positionV relativeFrom="paragraph">
-              <wp:posOffset>808677</wp:posOffset>
-            </wp:positionV>
-            <wp:extent cx="3028950" cy="1790700"/>
-            <wp:effectExtent l="0" t="0" r="0" b="0"/>
-            <wp:wrapTight wrapText="bothSides">
-              <wp:wrapPolygon edited="0">
-                <wp:start x="0" y="0"/>
-                <wp:lineTo x="0" y="21370"/>
-                <wp:lineTo x="21464" y="21370"/>
-                <wp:lineTo x="21464" y="0"/>
-                <wp:lineTo x="0" y="0"/>
-              </wp:wrapPolygon>
-            </wp:wrapTight>
-            <wp:docPr id="1" name="Picture 1"/>
-            <wp:cNvGraphicFramePr>
-              <a:graphicFrameLocks xmlns:a="http://schemas.openxmlformats.org/drawingml/2006/main" noChangeAspect="1"/>
-            </wp:cNvGraphicFramePr>
-            <a:graphic xmlns:a="http://schemas.openxmlformats.org/drawingml/2006/main">
-              <a:graphicData uri="http://schemas.openxmlformats.org/drawingml/2006/picture">
-                <pic:pic xmlns:pic="http://schemas.openxmlformats.org/drawingml/2006/picture">
-                  <pic:nvPicPr>
-                    <pic:cNvPr id="1" name=""/>
-                    <pic:cNvPicPr/>
-                  </pic:nvPicPr>
-                  <pic:blipFill>
-                    <a:blip r:embed="rId9">
-                      <a:extLst>
-                        <a:ext uri="{28A0092B-C50C-407E-A947-70E740481C1C}">
-                          <a14:useLocalDpi xmlns:a14="http://schemas.microsoft.com/office/drawing/2010/main" val="0"/>
-                        </a:ext>
-                      </a:extLst>
-                    </a:blip>
-                    <a:stretch>
-                      <a:fillRect/>
-                    </a:stretch>
-                  </pic:blipFill>
-                  <pic:spPr>
-                    <a:xfrm>
-                      <a:off x="0" y="0"/>
-                      <a:ext cx="3028950" cy="1790700"/>
-                    </a:xfrm>
-                    <a:prstGeom prst="rect">
-                      <a:avLst/>
-                    </a:prstGeom>
-                  </pic:spPr>
-                </pic:pic>
-              </a:graphicData>
-            </a:graphic>
-          </wp:anchor>
-        </w:drawing>
+        <w:t>ly.  The end of each wire closest</w:t>
       </w:r>
       <w:r>
+        <w:t xml:space="preserve"> to the center, or by the BLE113 chip, is the end that stays connected to the breadboard.  The Other end of the red and black wire </w:t>
+      </w:r>
+      <w:r>
+        <w:t>are</w:t>
+      </w:r>
+      <w:r>
+        <w:t xml:space="preserve"> attached to opposite ends of the breadboard to keep them from falling out.  Those ends can be removed from the breadboard and attached to a power supply.  The red wire connects to 3V and the blac</w:t>
+      </w:r>
+      <w:bookmarkStart w:id="0" w:name="_GoBack"/>
+      <w:bookmarkEnd w:id="0"/>
+      <w:r>
+        <w:t xml:space="preserve">k wire connects to ground.  </w:t>
+      </w:r>
+    </w:p>
+    <w:p>
+      <w:pPr>
+        <w:pStyle w:val="Heading2"/>
+      </w:pPr>
+      <w:r>
+        <w:t>Function</w:t>
+      </w:r>
+    </w:p>
+    <w:p>
+      <w:r>
+        <w:t xml:space="preserve">The BLE113 module runs a GATT service with four characteristics.  </w:t>
+      </w:r>
+    </w:p>
+    <w:tbl>
+      <w:tblPr>
+        <w:tblStyle w:val="TableGrid"/>
+        <w:tblW w:w="0" w:type="auto"/>
+        <w:tblLook w:val="04A0" w:firstRow="1" w:lastRow="0" w:firstColumn="1" w:lastColumn="0" w:noHBand="0" w:noVBand="1"/>
+      </w:tblPr>
+      <w:tblGrid>
+        <w:gridCol w:w="1241"/>
+        <w:gridCol w:w="623"/>
+        <w:gridCol w:w="4071"/>
+        <w:gridCol w:w="3415"/>
+      </w:tblGrid>
+      <w:tr>
+        <w:tc>
+          <w:tcPr>
+            <w:tcW w:w="1241" w:type="dxa"/>
+          </w:tcPr>
+          <w:p>
+            <w:r>
+              <w:t>Name</w:t>
+            </w:r>
+          </w:p>
+        </w:tc>
+        <w:tc>
+          <w:tcPr>
+            <w:tcW w:w="623" w:type="dxa"/>
+          </w:tcPr>
+          <w:p>
+            <w:r>
+              <w:t>R/W</w:t>
+            </w:r>
+          </w:p>
+        </w:tc>
+        <w:tc>
+          <w:tcPr>
+            <w:tcW w:w="4071" w:type="dxa"/>
+          </w:tcPr>
+          <w:p>
+            <w:r>
+              <w:t>UUID</w:t>
+            </w:r>
+          </w:p>
+        </w:tc>
+        <w:tc>
+          <w:tcPr>
+            <w:tcW w:w="3415" w:type="dxa"/>
+          </w:tcPr>
+          <w:p>
+            <w:r>
+              <w:t>Function</w:t>
+            </w:r>
+          </w:p>
+        </w:tc>
+      </w:tr>
+      <w:tr>
+        <w:tc>
+          <w:tcPr>
+            <w:tcW w:w="1241" w:type="dxa"/>
+          </w:tcPr>
+          <w:p>
+            <w:r>
+              <w:t>Recent Use</w:t>
+            </w:r>
+          </w:p>
+        </w:tc>
+        <w:tc>
+          <w:tcPr>
+            <w:tcW w:w="623" w:type="dxa"/>
+          </w:tcPr>
+          <w:p>
+            <w:r>
+              <w:t>R</w:t>
+            </w:r>
+          </w:p>
+        </w:tc>
+        <w:tc>
+          <w:tcPr>
+            <w:tcW w:w="4071" w:type="dxa"/>
+          </w:tcPr>
+          <w:p>
+            <w:r>
+              <w:t>00431c4a-a7a4-428b-a96d-d92d43c8c7cb</w:t>
+            </w:r>
+          </w:p>
+        </w:tc>
+        <w:tc>
+          <w:tcPr>
+            <w:tcW w:w="3415" w:type="dxa"/>
+          </w:tcPr>
+          <w:p>
+            <w:r>
+              <w:t>Time of most recent button press</w:t>
+            </w:r>
+          </w:p>
+        </w:tc>
+      </w:tr>
+      <w:tr>
+        <w:tc>
+          <w:tcPr>
+            <w:tcW w:w="1241" w:type="dxa"/>
+          </w:tcPr>
+          <w:p>
+            <w:r>
+              <w:t>Command</w:t>
+            </w:r>
+          </w:p>
+        </w:tc>
+        <w:tc>
+          <w:tcPr>
+            <w:tcW w:w="623" w:type="dxa"/>
+          </w:tcPr>
+          <w:p>
+            <w:r>
+              <w:t>W</w:t>
+            </w:r>
+          </w:p>
+        </w:tc>
+        <w:tc>
+          <w:tcPr>
+            <w:tcW w:w="4071" w:type="dxa"/>
+          </w:tcPr>
+          <w:p>
+            <w:r>
+              <w:t>00431c4a-a7a4-428b-a96d-d92d43c8c7cc</w:t>
+            </w:r>
+          </w:p>
+        </w:tc>
+        <w:tc>
+          <w:tcPr>
+            <w:tcW w:w="3415" w:type="dxa"/>
+          </w:tcPr>
+          <w:p>
+            <w:r>
+              <w:t>Remote commands</w:t>
+            </w:r>
+          </w:p>
+        </w:tc>
+      </w:tr>
+      <w:tr>
+        <w:tc>
+          <w:tcPr>
+            <w:tcW w:w="1241" w:type="dxa"/>
+          </w:tcPr>
+          <w:p>
+            <w:r>
+              <w:t>Count</w:t>
+            </w:r>
+          </w:p>
+        </w:tc>
+        <w:tc>
+          <w:tcPr>
+            <w:tcW w:w="623" w:type="dxa"/>
+          </w:tcPr>
+          <w:p>
+            <w:r>
+              <w:t>R</w:t>
+            </w:r>
+          </w:p>
+        </w:tc>
+        <w:tc>
+          <w:tcPr>
+            <w:tcW w:w="4071" w:type="dxa"/>
+          </w:tcPr>
+          <w:p>
+            <w:r>
+              <w:t>00431c4a-a7a4-428b-a96d-d92d43c8c7cd</w:t>
+            </w:r>
+          </w:p>
+        </w:tc>
+        <w:tc>
+          <w:tcPr>
+            <w:tcW w:w="3415" w:type="dxa"/>
+          </w:tcPr>
+          <w:p>
+            <w:r>
+              <w:t>Number of saved button presses</w:t>
+            </w:r>
+          </w:p>
+        </w:tc>
+      </w:tr>
+      <w:tr>
+        <w:tc>
+          <w:tcPr>
+            <w:tcW w:w="1241" w:type="dxa"/>
+          </w:tcPr>
+          <w:p>
+            <w:r>
+              <w:t>Time</w:t>
+            </w:r>
+          </w:p>
+        </w:tc>
+        <w:tc>
+          <w:tcPr>
+            <w:tcW w:w="623" w:type="dxa"/>
+          </w:tcPr>
+          <w:p>
+            <w:r>
+              <w:t>R</w:t>
+            </w:r>
+          </w:p>
+        </w:tc>
+        <w:tc>
+          <w:tcPr>
+            <w:tcW w:w="4071" w:type="dxa"/>
+          </w:tcPr>
+          <w:p>
+            <w:r>
+              <w:t>00431c4a-a7a4-428b-a96d-d92d43c8c7ce</w:t>
+            </w:r>
+          </w:p>
+        </w:tc>
+        <w:tc>
+          <w:tcPr>
+            <w:tcW w:w="3415" w:type="dxa"/>
+          </w:tcPr>
+          <w:p>
+            <w:r>
+              <w:t xml:space="preserve">Number of seconds </w:t>
+            </w:r>
+          </w:p>
+        </w:tc>
+      </w:tr>
+    </w:tbl>
+    <w:p>
+      <w:r>
+        <w:t xml:space="preserve">  </w:t>
+      </w:r>
+    </w:p>
+    <w:p>
+      <w:pPr>
+        <w:pStyle w:val="Heading3"/>
+      </w:pPr>
+      <w:r>
+        <w:t>On button press:</w:t>
+      </w:r>
+    </w:p>
+    <w:p>
+      <w:pPr>
+        <w:pStyle w:val="ListParagraph"/>
+        <w:numPr>
+          <w:ilvl w:val="0"/>
+          <w:numId w:val="42"/>
+        </w:numPr>
+        <w:spacing w:after="160" w:line="259" w:lineRule="auto"/>
+        <w:contextualSpacing/>
+      </w:pPr>
+      <w:r>
+        <w:t>BLE113 wakes up</w:t>
+      </w:r>
+    </w:p>
+    <w:p>
+      <w:pPr>
+        <w:pStyle w:val="ListParagraph"/>
+        <w:numPr>
+          <w:ilvl w:val="0"/>
+          <w:numId w:val="42"/>
+        </w:numPr>
+        <w:spacing w:after="160" w:line="259" w:lineRule="auto"/>
+        <w:contextualSpacing/>
+      </w:pPr>
+      <w:r>
+        <w:t>Count is increased by 1</w:t>
+      </w:r>
+    </w:p>
+    <w:p>
+      <w:pPr>
+        <w:pStyle w:val="ListParagraph"/>
+        <w:numPr>
+          <w:ilvl w:val="0"/>
+          <w:numId w:val="42"/>
+        </w:numPr>
+        <w:spacing w:after="160" w:line="259" w:lineRule="auto"/>
+        <w:contextualSpacing/>
+      </w:pPr>
+      <w:r>
+        <w:t>Recent Use is set to the current Time</w:t>
+      </w:r>
+    </w:p>
+    <w:p>
+      <w:pPr>
+        <w:pStyle w:val="ListParagraph"/>
+        <w:numPr>
+          <w:ilvl w:val="0"/>
+          <w:numId w:val="42"/>
+        </w:numPr>
+        <w:spacing w:after="160" w:line="259" w:lineRule="auto"/>
+        <w:contextualSpacing/>
+      </w:pPr>
+      <w:r>
+        <w:t>Recent Use is saved to memory</w:t>
+      </w:r>
+    </w:p>
+    <w:p>
+      <w:pPr>
+        <w:pStyle w:val="ListParagraph"/>
+        <w:numPr>
+          <w:ilvl w:val="0"/>
+          <w:numId w:val="42"/>
+        </w:numPr>
+        <w:spacing w:after="160" w:line="259" w:lineRule="auto"/>
+        <w:contextualSpacing/>
+      </w:pPr>
+      <w:r>
+        <w:t>BLE113 goes to sleep</w:t>
+      </w:r>
+    </w:p>
+    <w:p>
+      <w:pPr>
+        <w:pStyle w:val="Heading3"/>
+      </w:pPr>
+      <w:r>
+        <w:t>Every 1 second:</w:t>
+      </w:r>
+    </w:p>
+    <w:p>
+      <w:pPr>
+        <w:pStyle w:val="ListParagraph"/>
+        <w:numPr>
+          <w:ilvl w:val="0"/>
+          <w:numId w:val="43"/>
+        </w:numPr>
+        <w:spacing w:after="160" w:line="259" w:lineRule="auto"/>
+        <w:contextualSpacing/>
+      </w:pPr>
+      <w:r>
+        <w:t>BLE113 wakes up</w:t>
+      </w:r>
+    </w:p>
+    <w:p>
+      <w:pPr>
+        <w:pStyle w:val="ListParagraph"/>
+        <w:numPr>
+          <w:ilvl w:val="0"/>
+          <w:numId w:val="43"/>
+        </w:numPr>
+        <w:spacing w:after="160" w:line="259" w:lineRule="auto"/>
+        <w:contextualSpacing/>
+      </w:pPr>
+      <w:r>
+        <w:t>Time is increased by 1</w:t>
+      </w:r>
+    </w:p>
+    <w:p>
+      <w:pPr>
+        <w:pStyle w:val="ListParagraph"/>
+        <w:numPr>
+          <w:ilvl w:val="0"/>
+          <w:numId w:val="43"/>
+        </w:numPr>
+        <w:spacing w:after="160" w:line="259" w:lineRule="auto"/>
+        <w:contextualSpacing/>
+      </w:pPr>
+      <w:r>
+        <w:t>Check for long button press</w:t>
+      </w:r>
+    </w:p>
+    <w:p>
+      <w:pPr>
+        <w:pStyle w:val="ListParagraph"/>
+        <w:numPr>
+          <w:ilvl w:val="0"/>
+          <w:numId w:val="43"/>
+        </w:numPr>
+        <w:spacing w:after="160" w:line="259" w:lineRule="auto"/>
+        <w:contextualSpacing/>
+      </w:pPr>
+      <w:r>
+        <w:t>BLE113 goes to sleep</w:t>
+      </w:r>
+    </w:p>
+    <w:p>
+      <w:pPr>
+        <w:pStyle w:val="Heading3"/>
+      </w:pPr>
+      <w:r>
+        <w:t>On long button press (≈5 seconds):</w:t>
+      </w:r>
+    </w:p>
+    <w:p>
+      <w:pPr>
+        <w:pStyle w:val="ListParagraph"/>
+        <w:numPr>
+          <w:ilvl w:val="0"/>
+          <w:numId w:val="45"/>
+        </w:numPr>
+        <w:spacing w:after="160" w:line="259" w:lineRule="auto"/>
+        <w:contextualSpacing/>
+      </w:pPr>
+      <w:r>
+        <w:t>Advertise for 30 seconds</w:t>
+      </w:r>
+    </w:p>
+    <w:p>
+      <w:pPr>
+        <w:pStyle w:val="Heading3"/>
+      </w:pPr>
+      <w:r>
+        <w:t>When 0x0000 is written to Command:</w:t>
+      </w:r>
+    </w:p>
+    <w:p>
+      <w:pPr>
+        <w:pStyle w:val="ListParagraph"/>
+        <w:numPr>
+          <w:ilvl w:val="0"/>
+          <w:numId w:val="46"/>
+        </w:numPr>
+        <w:spacing w:after="160" w:line="259" w:lineRule="auto"/>
+        <w:contextualSpacing/>
+      </w:pPr>
+      <w:r>
+        <w:t>BLE113 wakes up</w:t>
+      </w:r>
+    </w:p>
+    <w:p>
+      <w:pPr>
+        <w:pStyle w:val="ListParagraph"/>
+        <w:numPr>
+          <w:ilvl w:val="0"/>
+          <w:numId w:val="46"/>
+        </w:numPr>
+        <w:spacing w:after="160" w:line="259" w:lineRule="auto"/>
+        <w:contextualSpacing/>
+      </w:pPr>
+      <w:r>
+        <w:t>Recent Use is erased from memory</w:t>
+      </w:r>
+    </w:p>
+    <w:p>
+      <w:pPr>
+        <w:pStyle w:val="ListParagraph"/>
+        <w:numPr>
+          <w:ilvl w:val="0"/>
+          <w:numId w:val="46"/>
+        </w:numPr>
+        <w:spacing w:after="160" w:line="259" w:lineRule="auto"/>
+        <w:contextualSpacing/>
+      </w:pPr>
+      <w:r>
+        <w:t>*Count is decreased by 1</w:t>
+      </w:r>
+    </w:p>
+    <w:p>
+      <w:pPr>
+        <w:pStyle w:val="ListParagraph"/>
+        <w:numPr>
+          <w:ilvl w:val="0"/>
+          <w:numId w:val="46"/>
+        </w:numPr>
+        <w:spacing w:after="160" w:line="259" w:lineRule="auto"/>
+        <w:contextualSpacing/>
+      </w:pPr>
+      <w:r>
+        <w:t>Next Recent Use is loaded from memory</w:t>
+      </w:r>
+    </w:p>
+    <w:p>
+      <w:pPr>
+        <w:pStyle w:val="ListParagraph"/>
+        <w:numPr>
+          <w:ilvl w:val="0"/>
+          <w:numId w:val="46"/>
+        </w:numPr>
+        <w:spacing w:after="160" w:line="259" w:lineRule="auto"/>
+        <w:contextualSpacing/>
+      </w:pPr>
+      <w:r>
+        <w:t>BLE113 goes to sleep</w:t>
+      </w:r>
+    </w:p>
+    <w:p>
+      <w:pPr>
+        <w:ind w:left="360"/>
+      </w:pPr>
+      <w:r>
+        <w:t>*If there are no more saved uses then everything is reset, similar to sending 0x1111 command</w:t>
+      </w:r>
+    </w:p>
+    <w:p>
+      <w:pPr>
+        <w:pStyle w:val="Heading3"/>
+      </w:pPr>
+      <w:r>
+        <w:t>When 0x1111 is written to Command:</w:t>
+      </w:r>
+    </w:p>
+    <w:p>
+      <w:pPr>
+        <w:pStyle w:val="ListParagraph"/>
+        <w:numPr>
+          <w:ilvl w:val="0"/>
+          <w:numId w:val="47"/>
+        </w:numPr>
+        <w:spacing w:after="160" w:line="259" w:lineRule="auto"/>
+        <w:contextualSpacing/>
+      </w:pPr>
+      <w:r>
+        <w:t>BLE113 wakes up</w:t>
+      </w:r>
+    </w:p>
+    <w:p>
+      <w:pPr>
+        <w:pStyle w:val="ListParagraph"/>
+        <w:numPr>
+          <w:ilvl w:val="0"/>
+          <w:numId w:val="47"/>
+        </w:numPr>
+        <w:spacing w:after="160" w:line="259" w:lineRule="auto"/>
+        <w:contextualSpacing/>
+      </w:pPr>
+      <w:r>
+        <w:t>Recent Use is set to 0</w:t>
+      </w:r>
+    </w:p>
+    <w:p>
+      <w:pPr>
+        <w:pStyle w:val="ListParagraph"/>
+        <w:numPr>
+          <w:ilvl w:val="0"/>
+          <w:numId w:val="47"/>
+        </w:numPr>
+        <w:spacing w:after="160" w:line="259" w:lineRule="auto"/>
+        <w:contextualSpacing/>
+      </w:pPr>
+      <w:r>
+        <w:t>Count is set to 0</w:t>
+      </w:r>
+    </w:p>
+    <w:p>
+      <w:pPr>
+        <w:pStyle w:val="ListParagraph"/>
+        <w:numPr>
+          <w:ilvl w:val="0"/>
+          <w:numId w:val="47"/>
+        </w:numPr>
+        <w:spacing w:after="160" w:line="259" w:lineRule="auto"/>
+        <w:contextualSpacing/>
+      </w:pPr>
+      <w:r>
+        <w:t>Time is set to 0</w:t>
+      </w:r>
+    </w:p>
+    <w:p>
+      <w:pPr>
+        <w:pStyle w:val="ListParagraph"/>
+        <w:numPr>
+          <w:ilvl w:val="0"/>
+          <w:numId w:val="47"/>
+        </w:numPr>
+        <w:spacing w:after="160" w:line="259" w:lineRule="auto"/>
+        <w:contextualSpacing/>
+      </w:pPr>
+      <w:r>
+        <w:t>BLE113 goes to sleep</w:t>
+      </w:r>
+    </w:p>
+    <w:p>
+      <w:r>
+        <w:t xml:space="preserve"> </w:t>
+      </w:r>
+    </w:p>
+    <w:p>
+      <w:pPr>
         <w:rPr>
-          <w:noProof/>
+          <w:rFonts w:eastAsiaTheme="minorEastAsia"/>
         </w:rPr>
-        <w:drawing>
-          <wp:anchor distT="0" distB="0" distL="114300" distR="114300" simplePos="0" relativeHeight="251672576" behindDoc="1" locked="0" layoutInCell="1" allowOverlap="1" wp14:anchorId="4EA42E7B" wp14:editId="52BBD37E">
-            <wp:simplePos x="0" y="0"/>
-            <wp:positionH relativeFrom="column">
-              <wp:posOffset>5715</wp:posOffset>
-            </wp:positionH>
-            <wp:positionV relativeFrom="paragraph">
-              <wp:posOffset>120015</wp:posOffset>
-            </wp:positionV>
-            <wp:extent cx="2635885" cy="2997835"/>
-            <wp:effectExtent l="0" t="0" r="0" b="0"/>
-            <wp:wrapTight wrapText="bothSides">
-              <wp:wrapPolygon edited="0">
-                <wp:start x="0" y="0"/>
-                <wp:lineTo x="0" y="21412"/>
-                <wp:lineTo x="21387" y="21412"/>
-                <wp:lineTo x="21387" y="0"/>
-                <wp:lineTo x="0" y="0"/>
-              </wp:wrapPolygon>
-            </wp:wrapTight>
-            <wp:docPr id="2" name="Picture 2"/>
-            <wp:cNvGraphicFramePr>
-              <a:graphicFrameLocks xmlns:a="http://schemas.openxmlformats.org/drawingml/2006/main" noChangeAspect="1"/>
-            </wp:cNvGraphicFramePr>
-            <a:graphic xmlns:a="http://schemas.openxmlformats.org/drawingml/2006/main">
-              <a:graphicData uri="http://schemas.openxmlformats.org/drawingml/2006/picture">
-                <pic:pic xmlns:pic="http://schemas.openxmlformats.org/drawingml/2006/picture">
-                  <pic:nvPicPr>
-                    <pic:cNvPr id="1" name=""/>
-                    <pic:cNvPicPr/>
-                  </pic:nvPicPr>
-                  <pic:blipFill>
-                    <a:blip r:embed="rId10">
-                      <a:extLst>
-                        <a:ext uri="{28A0092B-C50C-407E-A947-70E740481C1C}">
-                          <a14:useLocalDpi xmlns:a14="http://schemas.microsoft.com/office/drawing/2010/main" val="0"/>
-                        </a:ext>
-                      </a:extLst>
-                    </a:blip>
-                    <a:stretch>
-                      <a:fillRect/>
-                    </a:stretch>
-                  </pic:blipFill>
-                  <pic:spPr>
-                    <a:xfrm>
-                      <a:off x="0" y="0"/>
-                      <a:ext cx="2635885" cy="2997835"/>
-                    </a:xfrm>
-                    <a:prstGeom prst="rect">
-                      <a:avLst/>
-                    </a:prstGeom>
-                  </pic:spPr>
-                </pic:pic>
-              </a:graphicData>
-            </a:graphic>
-            <wp14:sizeRelH relativeFrom="margin">
-              <wp14:pctWidth>0</wp14:pctWidth>
-            </wp14:sizeRelH>
-            <wp14:sizeRelV relativeFrom="margin">
-              <wp14:pctHeight>0</wp14:pctHeight>
-            </wp14:sizeRelV>
-          </wp:anchor>
-        </w:drawing>
-      </w:r>
+      </w:pPr>
     </w:p>
     <w:sectPr>
       <w:headerReference w:type="default" r:id="rId11"/>
@@ -1386,7 +2017,7 @@
               <w:rStyle w:val="PageNumber"/>
               <w:noProof/>
             </w:rPr>
-            <w:t>1</w:t>
+            <w:t>3</w:t>
           </w:r>
           <w:r>
             <w:rPr>
@@ -2856,6 +3487,95 @@
     </w:lvl>
   </w:abstractNum>
   <w:abstractNum w:abstractNumId="20">
+    <w:nsid w:val="1C98175F"/>
+    <w:multiLevelType w:val="hybridMultilevel"/>
+    <w:tmpl w:val="3BEE6CB8"/>
+    <w:lvl w:ilvl="0" w:tplc="0409000F">
+      <w:start w:val="1"/>
+      <w:numFmt w:val="decimal"/>
+      <w:lvlText w:val="%1."/>
+      <w:lvlJc w:val="left"/>
+      <w:pPr>
+        <w:ind w:left="720" w:hanging="360"/>
+      </w:pPr>
+      <w:rPr>
+        <w:rFonts w:hint="default"/>
+      </w:rPr>
+    </w:lvl>
+    <w:lvl w:ilvl="1" w:tplc="04090019" w:tentative="1">
+      <w:start w:val="1"/>
+      <w:numFmt w:val="lowerLetter"/>
+      <w:lvlText w:val="%2."/>
+      <w:lvlJc w:val="left"/>
+      <w:pPr>
+        <w:ind w:left="1440" w:hanging="360"/>
+      </w:pPr>
+    </w:lvl>
+    <w:lvl w:ilvl="2" w:tplc="0409001B" w:tentative="1">
+      <w:start w:val="1"/>
+      <w:numFmt w:val="lowerRoman"/>
+      <w:lvlText w:val="%3."/>
+      <w:lvlJc w:val="right"/>
+      <w:pPr>
+        <w:ind w:left="2160" w:hanging="180"/>
+      </w:pPr>
+    </w:lvl>
+    <w:lvl w:ilvl="3" w:tplc="0409000F" w:tentative="1">
+      <w:start w:val="1"/>
+      <w:numFmt w:val="decimal"/>
+      <w:lvlText w:val="%4."/>
+      <w:lvlJc w:val="left"/>
+      <w:pPr>
+        <w:ind w:left="2880" w:hanging="360"/>
+      </w:pPr>
+    </w:lvl>
+    <w:lvl w:ilvl="4" w:tplc="04090019" w:tentative="1">
+      <w:start w:val="1"/>
+      <w:numFmt w:val="lowerLetter"/>
+      <w:lvlText w:val="%5."/>
+      <w:lvlJc w:val="left"/>
+      <w:pPr>
+        <w:ind w:left="3600" w:hanging="360"/>
+      </w:pPr>
+    </w:lvl>
+    <w:lvl w:ilvl="5" w:tplc="0409001B" w:tentative="1">
+      <w:start w:val="1"/>
+      <w:numFmt w:val="lowerRoman"/>
+      <w:lvlText w:val="%6."/>
+      <w:lvlJc w:val="right"/>
+      <w:pPr>
+        <w:ind w:left="4320" w:hanging="180"/>
+      </w:pPr>
+    </w:lvl>
+    <w:lvl w:ilvl="6" w:tplc="0409000F" w:tentative="1">
+      <w:start w:val="1"/>
+      <w:numFmt w:val="decimal"/>
+      <w:lvlText w:val="%7."/>
+      <w:lvlJc w:val="left"/>
+      <w:pPr>
+        <w:ind w:left="5040" w:hanging="360"/>
+      </w:pPr>
+    </w:lvl>
+    <w:lvl w:ilvl="7" w:tplc="04090019" w:tentative="1">
+      <w:start w:val="1"/>
+      <w:numFmt w:val="lowerLetter"/>
+      <w:lvlText w:val="%8."/>
+      <w:lvlJc w:val="left"/>
+      <w:pPr>
+        <w:ind w:left="5760" w:hanging="360"/>
+      </w:pPr>
+    </w:lvl>
+    <w:lvl w:ilvl="8" w:tplc="0409001B" w:tentative="1">
+      <w:start w:val="1"/>
+      <w:numFmt w:val="lowerRoman"/>
+      <w:lvlText w:val="%9."/>
+      <w:lvlJc w:val="right"/>
+      <w:pPr>
+        <w:ind w:left="6480" w:hanging="180"/>
+      </w:pPr>
+    </w:lvl>
+  </w:abstractNum>
+  <w:abstractNum w:abstractNumId="21">
     <w:nsid w:val="1D6D26F3"/>
     <w:multiLevelType w:val="hybridMultilevel"/>
     <w:tmpl w:val="3398A390"/>
@@ -2996,7 +3716,7 @@
       </w:rPr>
     </w:lvl>
   </w:abstractNum>
-  <w:abstractNum w:abstractNumId="21">
+  <w:abstractNum w:abstractNumId="22">
     <w:nsid w:val="23FF1610"/>
     <w:multiLevelType w:val="multilevel"/>
     <w:tmpl w:val="0409001D"/>
@@ -3110,7 +3830,7 @@
       </w:pPr>
     </w:lvl>
   </w:abstractNum>
-  <w:abstractNum w:abstractNumId="22">
+  <w:abstractNum w:abstractNumId="23">
     <w:nsid w:val="2614765D"/>
     <w:multiLevelType w:val="hybridMultilevel"/>
     <w:tmpl w:val="5456E64C"/>
@@ -3199,7 +3919,7 @@
       </w:pPr>
     </w:lvl>
   </w:abstractNum>
-  <w:abstractNum w:abstractNumId="23">
+  <w:abstractNum w:abstractNumId="24">
     <w:nsid w:val="2D682C65"/>
     <w:multiLevelType w:val="multilevel"/>
     <w:tmpl w:val="B06244D8"/>
@@ -3313,7 +4033,96 @@
       </w:pPr>
     </w:lvl>
   </w:abstractNum>
-  <w:abstractNum w:abstractNumId="24">
+  <w:abstractNum w:abstractNumId="25">
+    <w:nsid w:val="2E5A7B21"/>
+    <w:multiLevelType w:val="hybridMultilevel"/>
+    <w:tmpl w:val="76AAC29C"/>
+    <w:lvl w:ilvl="0" w:tplc="0409000F">
+      <w:start w:val="1"/>
+      <w:numFmt w:val="decimal"/>
+      <w:lvlText w:val="%1."/>
+      <w:lvlJc w:val="left"/>
+      <w:pPr>
+        <w:ind w:left="720" w:hanging="360"/>
+      </w:pPr>
+      <w:rPr>
+        <w:rFonts w:hint="default"/>
+      </w:rPr>
+    </w:lvl>
+    <w:lvl w:ilvl="1" w:tplc="04090019" w:tentative="1">
+      <w:start w:val="1"/>
+      <w:numFmt w:val="lowerLetter"/>
+      <w:lvlText w:val="%2."/>
+      <w:lvlJc w:val="left"/>
+      <w:pPr>
+        <w:ind w:left="1440" w:hanging="360"/>
+      </w:pPr>
+    </w:lvl>
+    <w:lvl w:ilvl="2" w:tplc="0409001B" w:tentative="1">
+      <w:start w:val="1"/>
+      <w:numFmt w:val="lowerRoman"/>
+      <w:lvlText w:val="%3."/>
+      <w:lvlJc w:val="right"/>
+      <w:pPr>
+        <w:ind w:left="2160" w:hanging="180"/>
+      </w:pPr>
+    </w:lvl>
+    <w:lvl w:ilvl="3" w:tplc="0409000F" w:tentative="1">
+      <w:start w:val="1"/>
+      <w:numFmt w:val="decimal"/>
+      <w:lvlText w:val="%4."/>
+      <w:lvlJc w:val="left"/>
+      <w:pPr>
+        <w:ind w:left="2880" w:hanging="360"/>
+      </w:pPr>
+    </w:lvl>
+    <w:lvl w:ilvl="4" w:tplc="04090019" w:tentative="1">
+      <w:start w:val="1"/>
+      <w:numFmt w:val="lowerLetter"/>
+      <w:lvlText w:val="%5."/>
+      <w:lvlJc w:val="left"/>
+      <w:pPr>
+        <w:ind w:left="3600" w:hanging="360"/>
+      </w:pPr>
+    </w:lvl>
+    <w:lvl w:ilvl="5" w:tplc="0409001B" w:tentative="1">
+      <w:start w:val="1"/>
+      <w:numFmt w:val="lowerRoman"/>
+      <w:lvlText w:val="%6."/>
+      <w:lvlJc w:val="right"/>
+      <w:pPr>
+        <w:ind w:left="4320" w:hanging="180"/>
+      </w:pPr>
+    </w:lvl>
+    <w:lvl w:ilvl="6" w:tplc="0409000F" w:tentative="1">
+      <w:start w:val="1"/>
+      <w:numFmt w:val="decimal"/>
+      <w:lvlText w:val="%7."/>
+      <w:lvlJc w:val="left"/>
+      <w:pPr>
+        <w:ind w:left="5040" w:hanging="360"/>
+      </w:pPr>
+    </w:lvl>
+    <w:lvl w:ilvl="7" w:tplc="04090019" w:tentative="1">
+      <w:start w:val="1"/>
+      <w:numFmt w:val="lowerLetter"/>
+      <w:lvlText w:val="%8."/>
+      <w:lvlJc w:val="left"/>
+      <w:pPr>
+        <w:ind w:left="5760" w:hanging="360"/>
+      </w:pPr>
+    </w:lvl>
+    <w:lvl w:ilvl="8" w:tplc="0409001B" w:tentative="1">
+      <w:start w:val="1"/>
+      <w:numFmt w:val="lowerRoman"/>
+      <w:lvlText w:val="%9."/>
+      <w:lvlJc w:val="right"/>
+      <w:pPr>
+        <w:ind w:left="6480" w:hanging="180"/>
+      </w:pPr>
+    </w:lvl>
+  </w:abstractNum>
+  <w:abstractNum w:abstractNumId="26">
     <w:nsid w:val="30D47F60"/>
     <w:multiLevelType w:val="hybridMultilevel"/>
     <w:tmpl w:val="56CC2A82"/>
@@ -3425,7 +4234,7 @@
       </w:rPr>
     </w:lvl>
   </w:abstractNum>
-  <w:abstractNum w:abstractNumId="25">
+  <w:abstractNum w:abstractNumId="27">
     <w:nsid w:val="31222434"/>
     <w:multiLevelType w:val="multilevel"/>
     <w:tmpl w:val="0409001F"/>
@@ -3539,7 +4348,185 @@
       </w:pPr>
     </w:lvl>
   </w:abstractNum>
-  <w:abstractNum w:abstractNumId="26">
+  <w:abstractNum w:abstractNumId="28">
+    <w:nsid w:val="33114000"/>
+    <w:multiLevelType w:val="hybridMultilevel"/>
+    <w:tmpl w:val="3B2A11EC"/>
+    <w:lvl w:ilvl="0" w:tplc="0409000F">
+      <w:start w:val="1"/>
+      <w:numFmt w:val="decimal"/>
+      <w:lvlText w:val="%1."/>
+      <w:lvlJc w:val="left"/>
+      <w:pPr>
+        <w:ind w:left="720" w:hanging="360"/>
+      </w:pPr>
+      <w:rPr>
+        <w:rFonts w:hint="default"/>
+      </w:rPr>
+    </w:lvl>
+    <w:lvl w:ilvl="1" w:tplc="04090019" w:tentative="1">
+      <w:start w:val="1"/>
+      <w:numFmt w:val="lowerLetter"/>
+      <w:lvlText w:val="%2."/>
+      <w:lvlJc w:val="left"/>
+      <w:pPr>
+        <w:ind w:left="1440" w:hanging="360"/>
+      </w:pPr>
+    </w:lvl>
+    <w:lvl w:ilvl="2" w:tplc="0409001B" w:tentative="1">
+      <w:start w:val="1"/>
+      <w:numFmt w:val="lowerRoman"/>
+      <w:lvlText w:val="%3."/>
+      <w:lvlJc w:val="right"/>
+      <w:pPr>
+        <w:ind w:left="2160" w:hanging="180"/>
+      </w:pPr>
+    </w:lvl>
+    <w:lvl w:ilvl="3" w:tplc="0409000F" w:tentative="1">
+      <w:start w:val="1"/>
+      <w:numFmt w:val="decimal"/>
+      <w:lvlText w:val="%4."/>
+      <w:lvlJc w:val="left"/>
+      <w:pPr>
+        <w:ind w:left="2880" w:hanging="360"/>
+      </w:pPr>
+    </w:lvl>
+    <w:lvl w:ilvl="4" w:tplc="04090019" w:tentative="1">
+      <w:start w:val="1"/>
+      <w:numFmt w:val="lowerLetter"/>
+      <w:lvlText w:val="%5."/>
+      <w:lvlJc w:val="left"/>
+      <w:pPr>
+        <w:ind w:left="3600" w:hanging="360"/>
+      </w:pPr>
+    </w:lvl>
+    <w:lvl w:ilvl="5" w:tplc="0409001B" w:tentative="1">
+      <w:start w:val="1"/>
+      <w:numFmt w:val="lowerRoman"/>
+      <w:lvlText w:val="%6."/>
+      <w:lvlJc w:val="right"/>
+      <w:pPr>
+        <w:ind w:left="4320" w:hanging="180"/>
+      </w:pPr>
+    </w:lvl>
+    <w:lvl w:ilvl="6" w:tplc="0409000F" w:tentative="1">
+      <w:start w:val="1"/>
+      <w:numFmt w:val="decimal"/>
+      <w:lvlText w:val="%7."/>
+      <w:lvlJc w:val="left"/>
+      <w:pPr>
+        <w:ind w:left="5040" w:hanging="360"/>
+      </w:pPr>
+    </w:lvl>
+    <w:lvl w:ilvl="7" w:tplc="04090019" w:tentative="1">
+      <w:start w:val="1"/>
+      <w:numFmt w:val="lowerLetter"/>
+      <w:lvlText w:val="%8."/>
+      <w:lvlJc w:val="left"/>
+      <w:pPr>
+        <w:ind w:left="5760" w:hanging="360"/>
+      </w:pPr>
+    </w:lvl>
+    <w:lvl w:ilvl="8" w:tplc="0409001B" w:tentative="1">
+      <w:start w:val="1"/>
+      <w:numFmt w:val="lowerRoman"/>
+      <w:lvlText w:val="%9."/>
+      <w:lvlJc w:val="right"/>
+      <w:pPr>
+        <w:ind w:left="6480" w:hanging="180"/>
+      </w:pPr>
+    </w:lvl>
+  </w:abstractNum>
+  <w:abstractNum w:abstractNumId="29">
+    <w:nsid w:val="345E2B27"/>
+    <w:multiLevelType w:val="hybridMultilevel"/>
+    <w:tmpl w:val="A468A4F6"/>
+    <w:lvl w:ilvl="0" w:tplc="0409000F">
+      <w:start w:val="1"/>
+      <w:numFmt w:val="decimal"/>
+      <w:lvlText w:val="%1."/>
+      <w:lvlJc w:val="left"/>
+      <w:pPr>
+        <w:ind w:left="720" w:hanging="360"/>
+      </w:pPr>
+      <w:rPr>
+        <w:rFonts w:hint="default"/>
+      </w:rPr>
+    </w:lvl>
+    <w:lvl w:ilvl="1" w:tplc="04090019" w:tentative="1">
+      <w:start w:val="1"/>
+      <w:numFmt w:val="lowerLetter"/>
+      <w:lvlText w:val="%2."/>
+      <w:lvlJc w:val="left"/>
+      <w:pPr>
+        <w:ind w:left="1440" w:hanging="360"/>
+      </w:pPr>
+    </w:lvl>
+    <w:lvl w:ilvl="2" w:tplc="0409001B" w:tentative="1">
+      <w:start w:val="1"/>
+      <w:numFmt w:val="lowerRoman"/>
+      <w:lvlText w:val="%3."/>
+      <w:lvlJc w:val="right"/>
+      <w:pPr>
+        <w:ind w:left="2160" w:hanging="180"/>
+      </w:pPr>
+    </w:lvl>
+    <w:lvl w:ilvl="3" w:tplc="0409000F" w:tentative="1">
+      <w:start w:val="1"/>
+      <w:numFmt w:val="decimal"/>
+      <w:lvlText w:val="%4."/>
+      <w:lvlJc w:val="left"/>
+      <w:pPr>
+        <w:ind w:left="2880" w:hanging="360"/>
+      </w:pPr>
+    </w:lvl>
+    <w:lvl w:ilvl="4" w:tplc="04090019" w:tentative="1">
+      <w:start w:val="1"/>
+      <w:numFmt w:val="lowerLetter"/>
+      <w:lvlText w:val="%5."/>
+      <w:lvlJc w:val="left"/>
+      <w:pPr>
+        <w:ind w:left="3600" w:hanging="360"/>
+      </w:pPr>
+    </w:lvl>
+    <w:lvl w:ilvl="5" w:tplc="0409001B" w:tentative="1">
+      <w:start w:val="1"/>
+      <w:numFmt w:val="lowerRoman"/>
+      <w:lvlText w:val="%6."/>
+      <w:lvlJc w:val="right"/>
+      <w:pPr>
+        <w:ind w:left="4320" w:hanging="180"/>
+      </w:pPr>
+    </w:lvl>
+    <w:lvl w:ilvl="6" w:tplc="0409000F" w:tentative="1">
+      <w:start w:val="1"/>
+      <w:numFmt w:val="decimal"/>
+      <w:lvlText w:val="%7."/>
+      <w:lvlJc w:val="left"/>
+      <w:pPr>
+        <w:ind w:left="5040" w:hanging="360"/>
+      </w:pPr>
+    </w:lvl>
+    <w:lvl w:ilvl="7" w:tplc="04090019" w:tentative="1">
+      <w:start w:val="1"/>
+      <w:numFmt w:val="lowerLetter"/>
+      <w:lvlText w:val="%8."/>
+      <w:lvlJc w:val="left"/>
+      <w:pPr>
+        <w:ind w:left="5760" w:hanging="360"/>
+      </w:pPr>
+    </w:lvl>
+    <w:lvl w:ilvl="8" w:tplc="0409001B" w:tentative="1">
+      <w:start w:val="1"/>
+      <w:numFmt w:val="lowerRoman"/>
+      <w:lvlText w:val="%9."/>
+      <w:lvlJc w:val="right"/>
+      <w:pPr>
+        <w:ind w:left="6480" w:hanging="180"/>
+      </w:pPr>
+    </w:lvl>
+  </w:abstractNum>
+  <w:abstractNum w:abstractNumId="30">
     <w:nsid w:val="35A41D40"/>
     <w:multiLevelType w:val="hybridMultilevel"/>
     <w:tmpl w:val="CBC03B32"/>
@@ -3680,7 +4667,7 @@
       </w:rPr>
     </w:lvl>
   </w:abstractNum>
-  <w:abstractNum w:abstractNumId="27">
+  <w:abstractNum w:abstractNumId="31">
     <w:nsid w:val="39023726"/>
     <w:multiLevelType w:val="hybridMultilevel"/>
     <w:tmpl w:val="8B745894"/>
@@ -3792,7 +4779,7 @@
       </w:rPr>
     </w:lvl>
   </w:abstractNum>
-  <w:abstractNum w:abstractNumId="28">
+  <w:abstractNum w:abstractNumId="32">
     <w:nsid w:val="3E6329C6"/>
     <w:multiLevelType w:val="hybridMultilevel"/>
     <w:tmpl w:val="D85E1B16"/>
@@ -3881,7 +4868,7 @@
       </w:pPr>
     </w:lvl>
   </w:abstractNum>
-  <w:abstractNum w:abstractNumId="29">
+  <w:abstractNum w:abstractNumId="33">
     <w:nsid w:val="47CF140E"/>
     <w:multiLevelType w:val="hybridMultilevel"/>
     <w:tmpl w:val="236416C2"/>
@@ -4022,7 +5009,7 @@
       </w:rPr>
     </w:lvl>
   </w:abstractNum>
-  <w:abstractNum w:abstractNumId="30">
+  <w:abstractNum w:abstractNumId="34">
     <w:nsid w:val="4A9B5143"/>
     <w:multiLevelType w:val="hybridMultilevel"/>
     <w:tmpl w:val="67B64000"/>
@@ -4135,7 +5122,7 @@
       </w:rPr>
     </w:lvl>
   </w:abstractNum>
-  <w:abstractNum w:abstractNumId="31">
+  <w:abstractNum w:abstractNumId="35">
     <w:nsid w:val="4C2446F2"/>
     <w:multiLevelType w:val="hybridMultilevel"/>
     <w:tmpl w:val="FF4CBD68"/>
@@ -4224,7 +5211,7 @@
       </w:pPr>
     </w:lvl>
   </w:abstractNum>
-  <w:abstractNum w:abstractNumId="32">
+  <w:abstractNum w:abstractNumId="36">
     <w:nsid w:val="4C307FC7"/>
     <w:multiLevelType w:val="hybridMultilevel"/>
     <w:tmpl w:val="F3243CFE"/>
@@ -4337,7 +5324,7 @@
       </w:rPr>
     </w:lvl>
   </w:abstractNum>
-  <w:abstractNum w:abstractNumId="33">
+  <w:abstractNum w:abstractNumId="37">
     <w:nsid w:val="519D3A0E"/>
     <w:multiLevelType w:val="hybridMultilevel"/>
     <w:tmpl w:val="DD26A1AC"/>
@@ -4478,7 +5465,7 @@
       </w:rPr>
     </w:lvl>
   </w:abstractNum>
-  <w:abstractNum w:abstractNumId="34">
+  <w:abstractNum w:abstractNumId="38">
     <w:nsid w:val="534842F2"/>
     <w:multiLevelType w:val="hybridMultilevel"/>
     <w:tmpl w:val="341A2596"/>
@@ -4619,7 +5606,7 @@
       </w:rPr>
     </w:lvl>
   </w:abstractNum>
-  <w:abstractNum w:abstractNumId="35">
+  <w:abstractNum w:abstractNumId="39">
     <w:nsid w:val="53BB6474"/>
     <w:multiLevelType w:val="hybridMultilevel"/>
     <w:tmpl w:val="3800A688"/>
@@ -4732,7 +5719,96 @@
       </w:rPr>
     </w:lvl>
   </w:abstractNum>
-  <w:abstractNum w:abstractNumId="36">
+  <w:abstractNum w:abstractNumId="40">
+    <w:nsid w:val="550901E2"/>
+    <w:multiLevelType w:val="hybridMultilevel"/>
+    <w:tmpl w:val="CFAA2318"/>
+    <w:lvl w:ilvl="0" w:tplc="0409000F">
+      <w:start w:val="1"/>
+      <w:numFmt w:val="decimal"/>
+      <w:lvlText w:val="%1."/>
+      <w:lvlJc w:val="left"/>
+      <w:pPr>
+        <w:ind w:left="720" w:hanging="360"/>
+      </w:pPr>
+      <w:rPr>
+        <w:rFonts w:hint="default"/>
+      </w:rPr>
+    </w:lvl>
+    <w:lvl w:ilvl="1" w:tplc="04090019" w:tentative="1">
+      <w:start w:val="1"/>
+      <w:numFmt w:val="lowerLetter"/>
+      <w:lvlText w:val="%2."/>
+      <w:lvlJc w:val="left"/>
+      <w:pPr>
+        <w:ind w:left="1440" w:hanging="360"/>
+      </w:pPr>
+    </w:lvl>
+    <w:lvl w:ilvl="2" w:tplc="0409001B" w:tentative="1">
+      <w:start w:val="1"/>
+      <w:numFmt w:val="lowerRoman"/>
+      <w:lvlText w:val="%3."/>
+      <w:lvlJc w:val="right"/>
+      <w:pPr>
+        <w:ind w:left="2160" w:hanging="180"/>
+      </w:pPr>
+    </w:lvl>
+    <w:lvl w:ilvl="3" w:tplc="0409000F" w:tentative="1">
+      <w:start w:val="1"/>
+      <w:numFmt w:val="decimal"/>
+      <w:lvlText w:val="%4."/>
+      <w:lvlJc w:val="left"/>
+      <w:pPr>
+        <w:ind w:left="2880" w:hanging="360"/>
+      </w:pPr>
+    </w:lvl>
+    <w:lvl w:ilvl="4" w:tplc="04090019" w:tentative="1">
+      <w:start w:val="1"/>
+      <w:numFmt w:val="lowerLetter"/>
+      <w:lvlText w:val="%5."/>
+      <w:lvlJc w:val="left"/>
+      <w:pPr>
+        <w:ind w:left="3600" w:hanging="360"/>
+      </w:pPr>
+    </w:lvl>
+    <w:lvl w:ilvl="5" w:tplc="0409001B" w:tentative="1">
+      <w:start w:val="1"/>
+      <w:numFmt w:val="lowerRoman"/>
+      <w:lvlText w:val="%6."/>
+      <w:lvlJc w:val="right"/>
+      <w:pPr>
+        <w:ind w:left="4320" w:hanging="180"/>
+      </w:pPr>
+    </w:lvl>
+    <w:lvl w:ilvl="6" w:tplc="0409000F" w:tentative="1">
+      <w:start w:val="1"/>
+      <w:numFmt w:val="decimal"/>
+      <w:lvlText w:val="%7."/>
+      <w:lvlJc w:val="left"/>
+      <w:pPr>
+        <w:ind w:left="5040" w:hanging="360"/>
+      </w:pPr>
+    </w:lvl>
+    <w:lvl w:ilvl="7" w:tplc="04090019" w:tentative="1">
+      <w:start w:val="1"/>
+      <w:numFmt w:val="lowerLetter"/>
+      <w:lvlText w:val="%8."/>
+      <w:lvlJc w:val="left"/>
+      <w:pPr>
+        <w:ind w:left="5760" w:hanging="360"/>
+      </w:pPr>
+    </w:lvl>
+    <w:lvl w:ilvl="8" w:tplc="0409001B" w:tentative="1">
+      <w:start w:val="1"/>
+      <w:numFmt w:val="lowerRoman"/>
+      <w:lvlText w:val="%9."/>
+      <w:lvlJc w:val="right"/>
+      <w:pPr>
+        <w:ind w:left="6480" w:hanging="180"/>
+      </w:pPr>
+    </w:lvl>
+  </w:abstractNum>
+  <w:abstractNum w:abstractNumId="41">
     <w:nsid w:val="57855024"/>
     <w:multiLevelType w:val="multilevel"/>
     <w:tmpl w:val="EEC80B82"/>
@@ -4942,7 +6018,7 @@
       </w:rPr>
     </w:lvl>
   </w:abstractNum>
-  <w:abstractNum w:abstractNumId="37">
+  <w:abstractNum w:abstractNumId="42">
     <w:nsid w:val="607D5531"/>
     <w:multiLevelType w:val="hybridMultilevel"/>
     <w:tmpl w:val="705E36EC"/>
@@ -5031,7 +6107,7 @@
       </w:pPr>
     </w:lvl>
   </w:abstractNum>
-  <w:abstractNum w:abstractNumId="38">
+  <w:abstractNum w:abstractNumId="43">
     <w:nsid w:val="65E841C0"/>
     <w:multiLevelType w:val="hybridMultilevel"/>
     <w:tmpl w:val="49F81F22"/>
@@ -5143,7 +6219,7 @@
       </w:rPr>
     </w:lvl>
   </w:abstractNum>
-  <w:abstractNum w:abstractNumId="39">
+  <w:abstractNum w:abstractNumId="44">
     <w:nsid w:val="6A6979B1"/>
     <w:multiLevelType w:val="multilevel"/>
     <w:tmpl w:val="E4A66646"/>
@@ -5284,7 +6360,7 @@
       </w:rPr>
     </w:lvl>
   </w:abstractNum>
-  <w:abstractNum w:abstractNumId="40">
+  <w:abstractNum w:abstractNumId="45">
     <w:nsid w:val="6BC24BDA"/>
     <w:multiLevelType w:val="multilevel"/>
     <w:tmpl w:val="ACDE7128"/>
@@ -5503,11 +6579,100 @@
       </w:rPr>
     </w:lvl>
   </w:abstractNum>
+  <w:abstractNum w:abstractNumId="46">
+    <w:nsid w:val="7DC07498"/>
+    <w:multiLevelType w:val="hybridMultilevel"/>
+    <w:tmpl w:val="8B56C300"/>
+    <w:lvl w:ilvl="0" w:tplc="0409000F">
+      <w:start w:val="1"/>
+      <w:numFmt w:val="decimal"/>
+      <w:lvlText w:val="%1."/>
+      <w:lvlJc w:val="left"/>
+      <w:pPr>
+        <w:ind w:left="720" w:hanging="360"/>
+      </w:pPr>
+      <w:rPr>
+        <w:rFonts w:hint="default"/>
+      </w:rPr>
+    </w:lvl>
+    <w:lvl w:ilvl="1" w:tplc="04090019" w:tentative="1">
+      <w:start w:val="1"/>
+      <w:numFmt w:val="lowerLetter"/>
+      <w:lvlText w:val="%2."/>
+      <w:lvlJc w:val="left"/>
+      <w:pPr>
+        <w:ind w:left="1440" w:hanging="360"/>
+      </w:pPr>
+    </w:lvl>
+    <w:lvl w:ilvl="2" w:tplc="0409001B" w:tentative="1">
+      <w:start w:val="1"/>
+      <w:numFmt w:val="lowerRoman"/>
+      <w:lvlText w:val="%3."/>
+      <w:lvlJc w:val="right"/>
+      <w:pPr>
+        <w:ind w:left="2160" w:hanging="180"/>
+      </w:pPr>
+    </w:lvl>
+    <w:lvl w:ilvl="3" w:tplc="0409000F" w:tentative="1">
+      <w:start w:val="1"/>
+      <w:numFmt w:val="decimal"/>
+      <w:lvlText w:val="%4."/>
+      <w:lvlJc w:val="left"/>
+      <w:pPr>
+        <w:ind w:left="2880" w:hanging="360"/>
+      </w:pPr>
+    </w:lvl>
+    <w:lvl w:ilvl="4" w:tplc="04090019" w:tentative="1">
+      <w:start w:val="1"/>
+      <w:numFmt w:val="lowerLetter"/>
+      <w:lvlText w:val="%5."/>
+      <w:lvlJc w:val="left"/>
+      <w:pPr>
+        <w:ind w:left="3600" w:hanging="360"/>
+      </w:pPr>
+    </w:lvl>
+    <w:lvl w:ilvl="5" w:tplc="0409001B" w:tentative="1">
+      <w:start w:val="1"/>
+      <w:numFmt w:val="lowerRoman"/>
+      <w:lvlText w:val="%6."/>
+      <w:lvlJc w:val="right"/>
+      <w:pPr>
+        <w:ind w:left="4320" w:hanging="180"/>
+      </w:pPr>
+    </w:lvl>
+    <w:lvl w:ilvl="6" w:tplc="0409000F" w:tentative="1">
+      <w:start w:val="1"/>
+      <w:numFmt w:val="decimal"/>
+      <w:lvlText w:val="%7."/>
+      <w:lvlJc w:val="left"/>
+      <w:pPr>
+        <w:ind w:left="5040" w:hanging="360"/>
+      </w:pPr>
+    </w:lvl>
+    <w:lvl w:ilvl="7" w:tplc="04090019" w:tentative="1">
+      <w:start w:val="1"/>
+      <w:numFmt w:val="lowerLetter"/>
+      <w:lvlText w:val="%8."/>
+      <w:lvlJc w:val="left"/>
+      <w:pPr>
+        <w:ind w:left="5760" w:hanging="360"/>
+      </w:pPr>
+    </w:lvl>
+    <w:lvl w:ilvl="8" w:tplc="0409001B" w:tentative="1">
+      <w:start w:val="1"/>
+      <w:numFmt w:val="lowerRoman"/>
+      <w:lvlText w:val="%9."/>
+      <w:lvlJc w:val="right"/>
+      <w:pPr>
+        <w:ind w:left="6480" w:hanging="180"/>
+      </w:pPr>
+    </w:lvl>
+  </w:abstractNum>
   <w:num w:numId="1">
-    <w:abstractNumId w:val="25"/>
+    <w:abstractNumId w:val="27"/>
   </w:num>
   <w:num w:numId="2">
-    <w:abstractNumId w:val="21"/>
+    <w:abstractNumId w:val="22"/>
   </w:num>
   <w:num w:numId="3">
     <w:abstractNumId w:val="15"/>
@@ -5537,34 +6702,34 @@
     <w:abstractNumId w:val="1"/>
   </w:num>
   <w:num w:numId="12">
-    <w:abstractNumId w:val="40"/>
+    <w:abstractNumId w:val="45"/>
   </w:num>
   <w:num w:numId="13">
-    <w:abstractNumId w:val="23"/>
+    <w:abstractNumId w:val="24"/>
   </w:num>
   <w:num w:numId="14">
-    <w:abstractNumId w:val="39"/>
+    <w:abstractNumId w:val="44"/>
   </w:num>
   <w:num w:numId="15">
-    <w:abstractNumId w:val="26"/>
+    <w:abstractNumId w:val="30"/>
   </w:num>
   <w:num w:numId="16">
     <w:abstractNumId w:val="12"/>
   </w:num>
   <w:num w:numId="17">
-    <w:abstractNumId w:val="34"/>
+    <w:abstractNumId w:val="38"/>
   </w:num>
   <w:num w:numId="18">
-    <w:abstractNumId w:val="29"/>
+    <w:abstractNumId w:val="33"/>
   </w:num>
   <w:num w:numId="19">
-    <w:abstractNumId w:val="33"/>
+    <w:abstractNumId w:val="37"/>
   </w:num>
   <w:num w:numId="20">
-    <w:abstractNumId w:val="36"/>
+    <w:abstractNumId w:val="41"/>
   </w:num>
   <w:num w:numId="21">
-    <w:abstractNumId w:val="20"/>
+    <w:abstractNumId w:val="21"/>
   </w:num>
   <w:num w:numId="22">
     <w:abstractNumId w:val="11"/>
@@ -5579,37 +6744,37 @@
     <w:abstractNumId w:val="8"/>
   </w:num>
   <w:num w:numId="26">
-    <w:abstractNumId w:val="28"/>
+    <w:abstractNumId w:val="32"/>
   </w:num>
   <w:num w:numId="27">
     <w:abstractNumId w:val="18"/>
   </w:num>
   <w:num w:numId="28">
-    <w:abstractNumId w:val="30"/>
+    <w:abstractNumId w:val="34"/>
   </w:num>
   <w:num w:numId="29">
     <w:abstractNumId w:val="0"/>
   </w:num>
   <w:num w:numId="30">
-    <w:abstractNumId w:val="38"/>
+    <w:abstractNumId w:val="43"/>
   </w:num>
   <w:num w:numId="31">
-    <w:abstractNumId w:val="24"/>
+    <w:abstractNumId w:val="26"/>
   </w:num>
   <w:num w:numId="32">
-    <w:abstractNumId w:val="27"/>
+    <w:abstractNumId w:val="31"/>
   </w:num>
   <w:num w:numId="33">
-    <w:abstractNumId w:val="22"/>
+    <w:abstractNumId w:val="23"/>
   </w:num>
   <w:num w:numId="34">
     <w:abstractNumId w:val="16"/>
   </w:num>
   <w:num w:numId="35">
-    <w:abstractNumId w:val="37"/>
+    <w:abstractNumId w:val="42"/>
   </w:num>
   <w:num w:numId="36">
-    <w:abstractNumId w:val="31"/>
+    <w:abstractNumId w:val="35"/>
   </w:num>
   <w:num w:numId="37">
     <w:abstractNumId w:val="13"/>
@@ -5621,10 +6786,28 @@
     <w:abstractNumId w:val="10"/>
   </w:num>
   <w:num w:numId="40">
-    <w:abstractNumId w:val="35"/>
+    <w:abstractNumId w:val="39"/>
   </w:num>
   <w:num w:numId="41">
-    <w:abstractNumId w:val="32"/>
+    <w:abstractNumId w:val="36"/>
+  </w:num>
+  <w:num w:numId="42">
+    <w:abstractNumId w:val="25"/>
+  </w:num>
+  <w:num w:numId="43">
+    <w:abstractNumId w:val="46"/>
+  </w:num>
+  <w:num w:numId="44">
+    <w:abstractNumId w:val="29"/>
+  </w:num>
+  <w:num w:numId="45">
+    <w:abstractNumId w:val="20"/>
+  </w:num>
+  <w:num w:numId="46">
+    <w:abstractNumId w:val="28"/>
+  </w:num>
+  <w:num w:numId="47">
+    <w:abstractNumId w:val="40"/>
   </w:num>
   <w:numIdMacAtCleanup w:val="24"/>
 </w:numbering>
@@ -5697,7 +6880,7 @@
     <w:lsdException w:name="List Bullet 5" w:semiHidden="1" w:unhideWhenUsed="1"/>
     <w:lsdException w:name="List Number 3" w:semiHidden="1" w:unhideWhenUsed="1"/>
     <w:lsdException w:name="List Number 4" w:semiHidden="1" w:unhideWhenUsed="1"/>
-    <w:lsdException w:name="Title" w:qFormat="1"/>
+    <w:lsdException w:name="Title" w:uiPriority="10" w:qFormat="1"/>
     <w:lsdException w:name="Closing" w:semiHidden="1" w:unhideWhenUsed="1"/>
     <w:lsdException w:name="Signature" w:semiHidden="1" w:unhideWhenUsed="1"/>
     <w:lsdException w:name="Default Paragraph Font" w:semiHidden="1" w:unhideWhenUsed="1"/>
@@ -5785,6 +6968,7 @@
     <w:lsdException w:name="Table Web 2" w:semiHidden="1" w:unhideWhenUsed="1"/>
     <w:lsdException w:name="Table Web 3" w:semiHidden="1" w:unhideWhenUsed="1"/>
     <w:lsdException w:name="Balloon Text" w:semiHidden="1" w:unhideWhenUsed="1"/>
+    <w:lsdException w:name="Table Grid" w:uiPriority="39"/>
     <w:lsdException w:name="Table Theme" w:semiHidden="1" w:unhideWhenUsed="1"/>
     <w:lsdException w:name="Placeholder Text" w:semiHidden="1" w:uiPriority="67"/>
     <w:lsdException w:name="No Spacing" w:uiPriority="68"/>
@@ -8137,7 +9321,7 @@
   <w:style w:type="table" w:styleId="TableGrid">
     <w:name w:val="Table Grid"/>
     <w:basedOn w:val="TableNormal"/>
-    <w:semiHidden/>
+    <w:uiPriority w:val="39"/>
     <w:rsid w:val="00C660FA"/>
     <w:tblPr>
       <w:tblBorders>
@@ -9680,6 +10864,8 @@
   <w:style w:type="paragraph" w:styleId="Title">
     <w:name w:val="Title"/>
     <w:basedOn w:val="Normal"/>
+    <w:link w:val="TitleChar"/>
+    <w:uiPriority w:val="10"/>
     <w:qFormat/>
     <w:rsid w:val="00C660FA"/>
     <w:pPr>
@@ -10674,6 +11860,21 @@
         </w:tcBorders>
       </w:tcPr>
     </w:tblStylePr>
+  </w:style>
+  <w:style w:type="character" w:customStyle="1" w:styleId="TitleChar">
+    <w:name w:val="Title Char"/>
+    <w:basedOn w:val="DefaultParagraphFont"/>
+    <w:link w:val="Title"/>
+    <w:uiPriority w:val="10"/>
+    <w:rsid w:val="003606F1"/>
+    <w:rPr>
+      <w:rFonts w:ascii="Arial" w:hAnsi="Arial" w:cs="Arial"/>
+      <w:b/>
+      <w:bCs/>
+      <w:kern w:val="28"/>
+      <w:sz w:val="32"/>
+      <w:szCs w:val="32"/>
+    </w:rPr>
   </w:style>
 </w:styles>
 </file>
@@ -11003,7 +12204,7 @@
 </file>
 
 <file path=customXml/itemProps1.xml><?xml version="1.0" encoding="utf-8"?>
-<ds:datastoreItem xmlns:ds="http://schemas.openxmlformats.org/officeDocument/2006/customXml" ds:itemID="{1FB97DD7-8C2C-40D1-A77F-6CA6FC49BA53}">
+<ds:datastoreItem xmlns:ds="http://schemas.openxmlformats.org/officeDocument/2006/customXml" ds:itemID="{5AADF231-E182-4373-838E-B7EBFC52B617}">
   <ds:schemaRefs>
     <ds:schemaRef ds:uri="http://schemas.openxmlformats.org/officeDocument/2006/bibliography"/>
   </ds:schemaRefs>

</xml_diff>